<commit_message>
changes in EditWarehouse after testing completed
</commit_message>
<xml_diff>
--- a/doc/log_trace_in_wcf.docx
+++ b/doc/log_trace_in_wcf.docx
@@ -11,21 +11,8 @@
           <w:szCs w:val="19"/>
         </w:rPr>
       </w:pPr>
-      <w:proofErr w:type="gramStart"/>
-      <w:r>
-        <w:t>add</w:t>
-      </w:r>
-      <w:proofErr w:type="gramEnd"/>
-      <w:r>
-        <w:t xml:space="preserve"> following to </w:t>
-      </w:r>
-      <w:proofErr w:type="spellStart"/>
-      <w:r>
-        <w:t>web.config</w:t>
-      </w:r>
-      <w:proofErr w:type="spellEnd"/>
-      <w:r>
-        <w:t xml:space="preserve"> file in the </w:t>
+      <w:r>
+        <w:t xml:space="preserve">add following to web.config file in the </w:t>
       </w:r>
       <w:r>
         <w:rPr>
@@ -34,16 +21,7 @@
           <w:sz w:val="19"/>
           <w:szCs w:val="19"/>
         </w:rPr>
-        <w:t>configuration</w:t>
-      </w:r>
-      <w:r>
-        <w:rPr>
-          <w:rFonts w:ascii="Consolas" w:hAnsi="Consolas" w:cs="Consolas"/>
-          <w:color w:val="A31515"/>
-          <w:sz w:val="19"/>
-          <w:szCs w:val="19"/>
-        </w:rPr>
-        <w:t xml:space="preserve"> tag:</w:t>
+        <w:t>configuration tag:</w:t>
       </w:r>
     </w:p>
     <w:p>
@@ -78,7 +56,6 @@
         </w:rPr>
         <w:t>&lt;</w:t>
       </w:r>
-      <w:proofErr w:type="spellStart"/>
       <w:r>
         <w:rPr>
           <w:rFonts w:ascii="Consolas" w:hAnsi="Consolas" w:cs="Consolas"/>
@@ -88,7 +65,6 @@
         </w:rPr>
         <w:t>system.diagnostics</w:t>
       </w:r>
-      <w:proofErr w:type="spellEnd"/>
       <w:r>
         <w:rPr>
           <w:rFonts w:ascii="Consolas" w:hAnsi="Consolas" w:cs="Consolas"/>
@@ -121,7 +97,6 @@
         </w:rPr>
         <w:t xml:space="preserve">    &lt;</w:t>
       </w:r>
-      <w:proofErr w:type="gramStart"/>
       <w:r>
         <w:rPr>
           <w:rFonts w:ascii="Consolas" w:hAnsi="Consolas" w:cs="Consolas"/>
@@ -131,7 +106,6 @@
         </w:rPr>
         <w:t>sources</w:t>
       </w:r>
-      <w:proofErr w:type="gramEnd"/>
       <w:r>
         <w:rPr>
           <w:rFonts w:ascii="Consolas" w:hAnsi="Consolas" w:cs="Consolas"/>
@@ -162,7 +136,187 @@
           <w:sz w:val="19"/>
           <w:szCs w:val="19"/>
         </w:rPr>
-        <w:t xml:space="preserve">      </w:t>
+        <w:t xml:space="preserve">      &lt;</w:t>
+      </w:r>
+      <w:r>
+        <w:rPr>
+          <w:rFonts w:ascii="Consolas" w:hAnsi="Consolas" w:cs="Consolas"/>
+          <w:color w:val="A31515"/>
+          <w:sz w:val="19"/>
+          <w:szCs w:val="19"/>
+        </w:rPr>
+        <w:t>source</w:t>
+      </w:r>
+      <w:r>
+        <w:rPr>
+          <w:rFonts w:ascii="Consolas" w:hAnsi="Consolas" w:cs="Consolas"/>
+          <w:color w:val="0000FF"/>
+          <w:sz w:val="19"/>
+          <w:szCs w:val="19"/>
+        </w:rPr>
+        <w:t xml:space="preserve"> </w:t>
+      </w:r>
+      <w:r>
+        <w:rPr>
+          <w:rFonts w:ascii="Consolas" w:hAnsi="Consolas" w:cs="Consolas"/>
+          <w:color w:val="FF0000"/>
+          <w:sz w:val="19"/>
+          <w:szCs w:val="19"/>
+        </w:rPr>
+        <w:t>name</w:t>
+      </w:r>
+      <w:r>
+        <w:rPr>
+          <w:rFonts w:ascii="Consolas" w:hAnsi="Consolas" w:cs="Consolas"/>
+          <w:color w:val="0000FF"/>
+          <w:sz w:val="19"/>
+          <w:szCs w:val="19"/>
+        </w:rPr>
+        <w:t>=</w:t>
+      </w:r>
+      <w:r>
+        <w:rPr>
+          <w:rFonts w:ascii="Consolas" w:hAnsi="Consolas" w:cs="Consolas"/>
+          <w:color w:val="000000"/>
+          <w:sz w:val="19"/>
+          <w:szCs w:val="19"/>
+        </w:rPr>
+        <w:t>"</w:t>
+      </w:r>
+      <w:r>
+        <w:rPr>
+          <w:rFonts w:ascii="Consolas" w:hAnsi="Consolas" w:cs="Consolas"/>
+          <w:color w:val="0000FF"/>
+          <w:sz w:val="19"/>
+          <w:szCs w:val="19"/>
+        </w:rPr>
+        <w:t>System.ServiceModel</w:t>
+      </w:r>
+      <w:r>
+        <w:rPr>
+          <w:rFonts w:ascii="Consolas" w:hAnsi="Consolas" w:cs="Consolas"/>
+          <w:color w:val="000000"/>
+          <w:sz w:val="19"/>
+          <w:szCs w:val="19"/>
+        </w:rPr>
+        <w:t>"</w:t>
+      </w:r>
+      <w:r>
+        <w:rPr>
+          <w:rFonts w:ascii="Consolas" w:hAnsi="Consolas" w:cs="Consolas"/>
+          <w:color w:val="0000FF"/>
+          <w:sz w:val="19"/>
+          <w:szCs w:val="19"/>
+        </w:rPr>
+        <w:t xml:space="preserve"> </w:t>
+      </w:r>
+      <w:r>
+        <w:rPr>
+          <w:rFonts w:ascii="Consolas" w:hAnsi="Consolas" w:cs="Consolas"/>
+          <w:color w:val="FF0000"/>
+          <w:sz w:val="19"/>
+          <w:szCs w:val="19"/>
+        </w:rPr>
+        <w:t>switchValue</w:t>
+      </w:r>
+      <w:r>
+        <w:rPr>
+          <w:rFonts w:ascii="Consolas" w:hAnsi="Consolas" w:cs="Consolas"/>
+          <w:color w:val="0000FF"/>
+          <w:sz w:val="19"/>
+          <w:szCs w:val="19"/>
+        </w:rPr>
+        <w:t>=</w:t>
+      </w:r>
+      <w:r>
+        <w:rPr>
+          <w:rFonts w:ascii="Consolas" w:hAnsi="Consolas" w:cs="Consolas"/>
+          <w:color w:val="000000"/>
+          <w:sz w:val="19"/>
+          <w:szCs w:val="19"/>
+        </w:rPr>
+        <w:t>"</w:t>
+      </w:r>
+      <w:r>
+        <w:rPr>
+          <w:rFonts w:ascii="Consolas" w:hAnsi="Consolas" w:cs="Consolas"/>
+          <w:color w:val="0000FF"/>
+          <w:sz w:val="19"/>
+          <w:szCs w:val="19"/>
+        </w:rPr>
+        <w:t>Information, ActivityTracing, Critical, Error</w:t>
+      </w:r>
+      <w:r>
+        <w:rPr>
+          <w:rFonts w:ascii="Consolas" w:hAnsi="Consolas" w:cs="Consolas"/>
+          <w:color w:val="000000"/>
+          <w:sz w:val="19"/>
+          <w:szCs w:val="19"/>
+        </w:rPr>
+        <w:t>"</w:t>
+      </w:r>
+      <w:r>
+        <w:rPr>
+          <w:rFonts w:ascii="Consolas" w:hAnsi="Consolas" w:cs="Consolas"/>
+          <w:color w:val="0000FF"/>
+          <w:sz w:val="19"/>
+          <w:szCs w:val="19"/>
+        </w:rPr>
+        <w:t xml:space="preserve"> </w:t>
+      </w:r>
+      <w:r>
+        <w:rPr>
+          <w:rFonts w:ascii="Consolas" w:hAnsi="Consolas" w:cs="Consolas"/>
+          <w:color w:val="FF0000"/>
+          <w:sz w:val="19"/>
+          <w:szCs w:val="19"/>
+        </w:rPr>
+        <w:t>propagateActivity</w:t>
+      </w:r>
+      <w:r>
+        <w:rPr>
+          <w:rFonts w:ascii="Consolas" w:hAnsi="Consolas" w:cs="Consolas"/>
+          <w:color w:val="0000FF"/>
+          <w:sz w:val="19"/>
+          <w:szCs w:val="19"/>
+        </w:rPr>
+        <w:t>=</w:t>
+      </w:r>
+      <w:r>
+        <w:rPr>
+          <w:rFonts w:ascii="Consolas" w:hAnsi="Consolas" w:cs="Consolas"/>
+          <w:color w:val="000000"/>
+          <w:sz w:val="19"/>
+          <w:szCs w:val="19"/>
+        </w:rPr>
+        <w:t>"</w:t>
+      </w:r>
+      <w:r>
+        <w:rPr>
+          <w:rFonts w:ascii="Consolas" w:hAnsi="Consolas" w:cs="Consolas"/>
+          <w:color w:val="0000FF"/>
+          <w:sz w:val="19"/>
+          <w:szCs w:val="19"/>
+        </w:rPr>
+        <w:t>true</w:t>
+      </w:r>
+      <w:r>
+        <w:rPr>
+          <w:rFonts w:ascii="Consolas" w:hAnsi="Consolas" w:cs="Consolas"/>
+          <w:color w:val="000000"/>
+          <w:sz w:val="19"/>
+          <w:szCs w:val="19"/>
+        </w:rPr>
+        <w:t>"</w:t>
+      </w:r>
+      <w:r>
+        <w:rPr>
+          <w:rFonts w:ascii="Consolas" w:hAnsi="Consolas" w:cs="Consolas"/>
+          <w:color w:val="0000FF"/>
+          <w:sz w:val="19"/>
+          <w:szCs w:val="19"/>
+        </w:rPr>
+        <w:t>&gt;</w:t>
       </w:r>
     </w:p>
     <w:p>
@@ -185,7 +339,7 @@
           <w:sz w:val="19"/>
           <w:szCs w:val="19"/>
         </w:rPr>
-        <w:t xml:space="preserve">      &lt;</w:t>
+        <w:t xml:space="preserve">        &lt;</w:t>
       </w:r>
       <w:r>
         <w:rPr>
@@ -194,63 +348,16 @@
           <w:sz w:val="19"/>
           <w:szCs w:val="19"/>
         </w:rPr>
-        <w:t>source</w:t>
-      </w:r>
-      <w:r>
-        <w:rPr>
-          <w:rFonts w:ascii="Consolas" w:hAnsi="Consolas" w:cs="Consolas"/>
-          <w:color w:val="0000FF"/>
-          <w:sz w:val="19"/>
-          <w:szCs w:val="19"/>
-        </w:rPr>
-        <w:t xml:space="preserve"> </w:t>
-      </w:r>
-      <w:r>
-        <w:rPr>
-          <w:rFonts w:ascii="Consolas" w:hAnsi="Consolas" w:cs="Consolas"/>
-          <w:color w:val="FF0000"/>
-          <w:sz w:val="19"/>
-          <w:szCs w:val="19"/>
-        </w:rPr>
-        <w:t>name</w:t>
-      </w:r>
-      <w:r>
-        <w:rPr>
-          <w:rFonts w:ascii="Consolas" w:hAnsi="Consolas" w:cs="Consolas"/>
-          <w:color w:val="0000FF"/>
-          <w:sz w:val="19"/>
-          <w:szCs w:val="19"/>
-        </w:rPr>
-        <w:t>=</w:t>
-      </w:r>
-      <w:r>
-        <w:rPr>
-          <w:rFonts w:ascii="Consolas" w:hAnsi="Consolas" w:cs="Consolas"/>
-          <w:color w:val="000000"/>
-          <w:sz w:val="19"/>
-          <w:szCs w:val="19"/>
-        </w:rPr>
-        <w:t>"</w:t>
-      </w:r>
-      <w:proofErr w:type="spellStart"/>
-      <w:r>
-        <w:rPr>
-          <w:rFonts w:ascii="Consolas" w:hAnsi="Consolas" w:cs="Consolas"/>
-          <w:color w:val="0000FF"/>
-          <w:sz w:val="19"/>
-          <w:szCs w:val="19"/>
-        </w:rPr>
-        <w:t>System.ServiceModel</w:t>
-      </w:r>
-      <w:proofErr w:type="spellEnd"/>
-      <w:r>
-        <w:rPr>
-          <w:rFonts w:ascii="Consolas" w:hAnsi="Consolas" w:cs="Consolas"/>
-          <w:color w:val="000000"/>
-          <w:sz w:val="19"/>
-          <w:szCs w:val="19"/>
-        </w:rPr>
-        <w:t>"</w:t>
+        <w:t>listeners</w:t>
+      </w:r>
+      <w:r>
+        <w:rPr>
+          <w:rFonts w:ascii="Consolas" w:hAnsi="Consolas" w:cs="Consolas"/>
+          <w:color w:val="0000FF"/>
+          <w:sz w:val="19"/>
+          <w:szCs w:val="19"/>
+        </w:rPr>
+        <w:t>&gt;</w:t>
       </w:r>
     </w:p>
     <w:p>
@@ -273,10 +380,26 @@
           <w:sz w:val="19"/>
           <w:szCs w:val="19"/>
         </w:rPr>
-        <w:t xml:space="preserve">              </w:t>
-      </w:r>
-      <w:proofErr w:type="spellStart"/>
-      <w:proofErr w:type="gramStart"/>
+        <w:t xml:space="preserve">          &lt;</w:t>
+      </w:r>
+      <w:r>
+        <w:rPr>
+          <w:rFonts w:ascii="Consolas" w:hAnsi="Consolas" w:cs="Consolas"/>
+          <w:color w:val="A31515"/>
+          <w:sz w:val="19"/>
+          <w:szCs w:val="19"/>
+        </w:rPr>
+        <w:t>add</w:t>
+      </w:r>
+      <w:r>
+        <w:rPr>
+          <w:rFonts w:ascii="Consolas" w:hAnsi="Consolas" w:cs="Consolas"/>
+          <w:color w:val="0000FF"/>
+          <w:sz w:val="19"/>
+          <w:szCs w:val="19"/>
+        </w:rPr>
+        <w:t xml:space="preserve"> </w:t>
+      </w:r>
       <w:r>
         <w:rPr>
           <w:rFonts w:ascii="Consolas" w:hAnsi="Consolas" w:cs="Consolas"/>
@@ -284,10 +407,8 @@
           <w:sz w:val="19"/>
           <w:szCs w:val="19"/>
         </w:rPr>
-        <w:t>switchValue</w:t>
-      </w:r>
-      <w:proofErr w:type="spellEnd"/>
-      <w:proofErr w:type="gramEnd"/>
+        <w:t>name</w:t>
+      </w:r>
       <w:r>
         <w:rPr>
           <w:rFonts w:ascii="Consolas" w:hAnsi="Consolas" w:cs="Consolas"/>
@@ -313,27 +434,7 @@
           <w:sz w:val="19"/>
           <w:szCs w:val="19"/>
         </w:rPr>
-        <w:t xml:space="preserve">Information, </w:t>
-      </w:r>
-      <w:proofErr w:type="spellStart"/>
-      <w:r>
-        <w:rPr>
-          <w:rFonts w:ascii="Consolas" w:hAnsi="Consolas" w:cs="Consolas"/>
-          <w:color w:val="0000FF"/>
-          <w:sz w:val="19"/>
-          <w:szCs w:val="19"/>
-        </w:rPr>
-        <w:t>ActivityTracing</w:t>
-      </w:r>
-      <w:proofErr w:type="spellEnd"/>
-      <w:r>
-        <w:rPr>
-          <w:rFonts w:ascii="Consolas" w:hAnsi="Consolas" w:cs="Consolas"/>
-          <w:color w:val="0000FF"/>
-          <w:sz w:val="19"/>
-          <w:szCs w:val="19"/>
-        </w:rPr>
-        <w:t>, Critical, Error</w:t>
+        <w:t>traceListener</w:t>
       </w:r>
       <w:r>
         <w:rPr>
@@ -343,6 +444,123 @@
           <w:szCs w:val="19"/>
         </w:rPr>
         <w:t>"</w:t>
+      </w:r>
+      <w:r>
+        <w:rPr>
+          <w:rFonts w:ascii="Consolas" w:hAnsi="Consolas" w:cs="Consolas"/>
+          <w:color w:val="0000FF"/>
+          <w:sz w:val="19"/>
+          <w:szCs w:val="19"/>
+        </w:rPr>
+        <w:t xml:space="preserve"> </w:t>
+      </w:r>
+      <w:r>
+        <w:rPr>
+          <w:rFonts w:ascii="Consolas" w:hAnsi="Consolas" w:cs="Consolas"/>
+          <w:color w:val="FF0000"/>
+          <w:sz w:val="19"/>
+          <w:szCs w:val="19"/>
+        </w:rPr>
+        <w:t>type</w:t>
+      </w:r>
+      <w:r>
+        <w:rPr>
+          <w:rFonts w:ascii="Consolas" w:hAnsi="Consolas" w:cs="Consolas"/>
+          <w:color w:val="0000FF"/>
+          <w:sz w:val="19"/>
+          <w:szCs w:val="19"/>
+        </w:rPr>
+        <w:t>=</w:t>
+      </w:r>
+      <w:r>
+        <w:rPr>
+          <w:rFonts w:ascii="Consolas" w:hAnsi="Consolas" w:cs="Consolas"/>
+          <w:color w:val="000000"/>
+          <w:sz w:val="19"/>
+          <w:szCs w:val="19"/>
+        </w:rPr>
+        <w:t>"</w:t>
+      </w:r>
+      <w:r>
+        <w:rPr>
+          <w:rFonts w:ascii="Consolas" w:hAnsi="Consolas" w:cs="Consolas"/>
+          <w:color w:val="0000FF"/>
+          <w:sz w:val="19"/>
+          <w:szCs w:val="19"/>
+        </w:rPr>
+        <w:t>System.Diagnostics.XmlWriterTraceListener</w:t>
+      </w:r>
+      <w:r>
+        <w:rPr>
+          <w:rFonts w:ascii="Consolas" w:hAnsi="Consolas" w:cs="Consolas"/>
+          <w:color w:val="000000"/>
+          <w:sz w:val="19"/>
+          <w:szCs w:val="19"/>
+        </w:rPr>
+        <w:t>"</w:t>
+      </w:r>
+      <w:r>
+        <w:rPr>
+          <w:rFonts w:ascii="Consolas" w:hAnsi="Consolas" w:cs="Consolas"/>
+          <w:color w:val="0000FF"/>
+          <w:sz w:val="19"/>
+          <w:szCs w:val="19"/>
+        </w:rPr>
+        <w:t xml:space="preserve"> </w:t>
+      </w:r>
+      <w:r>
+        <w:rPr>
+          <w:rFonts w:ascii="Consolas" w:hAnsi="Consolas" w:cs="Consolas"/>
+          <w:color w:val="FF0000"/>
+          <w:sz w:val="19"/>
+          <w:szCs w:val="19"/>
+        </w:rPr>
+        <w:t>initializeData</w:t>
+      </w:r>
+      <w:r>
+        <w:rPr>
+          <w:rFonts w:ascii="Consolas" w:hAnsi="Consolas" w:cs="Consolas"/>
+          <w:color w:val="0000FF"/>
+          <w:sz w:val="19"/>
+          <w:szCs w:val="19"/>
+        </w:rPr>
+        <w:t>=</w:t>
+      </w:r>
+      <w:r>
+        <w:rPr>
+          <w:rFonts w:ascii="Consolas" w:hAnsi="Consolas" w:cs="Consolas"/>
+          <w:color w:val="000000"/>
+          <w:sz w:val="19"/>
+          <w:szCs w:val="19"/>
+        </w:rPr>
+        <w:t>"</w:t>
+      </w:r>
+      <w:r>
+        <w:rPr>
+          <w:rFonts w:ascii="Consolas" w:hAnsi="Consolas" w:cs="Consolas"/>
+          <w:color w:val="0000FF"/>
+          <w:sz w:val="19"/>
+          <w:szCs w:val="19"/>
+        </w:rPr>
+        <w:t>D:\log\Traces.svclog</w:t>
+      </w:r>
+      <w:r>
+        <w:rPr>
+          <w:rFonts w:ascii="Consolas" w:hAnsi="Consolas" w:cs="Consolas"/>
+          <w:color w:val="000000"/>
+          <w:sz w:val="19"/>
+          <w:szCs w:val="19"/>
+        </w:rPr>
+        <w:t>"</w:t>
+      </w:r>
+      <w:r>
+        <w:rPr>
+          <w:rFonts w:ascii="Consolas" w:hAnsi="Consolas" w:cs="Consolas"/>
+          <w:color w:val="0000FF"/>
+          <w:sz w:val="19"/>
+          <w:szCs w:val="19"/>
+        </w:rPr>
+        <w:t xml:space="preserve"> /&gt;</w:t>
       </w:r>
     </w:p>
     <w:p>
@@ -365,56 +583,16 @@
           <w:sz w:val="19"/>
           <w:szCs w:val="19"/>
         </w:rPr>
-        <w:t xml:space="preserve">              </w:t>
-      </w:r>
-      <w:proofErr w:type="spellStart"/>
-      <w:proofErr w:type="gramStart"/>
-      <w:r>
-        <w:rPr>
-          <w:rFonts w:ascii="Consolas" w:hAnsi="Consolas" w:cs="Consolas"/>
-          <w:color w:val="FF0000"/>
-          <w:sz w:val="19"/>
-          <w:szCs w:val="19"/>
-        </w:rPr>
-        <w:t>propagateActivity</w:t>
-      </w:r>
-      <w:proofErr w:type="spellEnd"/>
-      <w:proofErr w:type="gramEnd"/>
-      <w:r>
-        <w:rPr>
-          <w:rFonts w:ascii="Consolas" w:hAnsi="Consolas" w:cs="Consolas"/>
-          <w:color w:val="0000FF"/>
-          <w:sz w:val="19"/>
-          <w:szCs w:val="19"/>
-        </w:rPr>
-        <w:t>=</w:t>
-      </w:r>
-      <w:r>
-        <w:rPr>
-          <w:rFonts w:ascii="Consolas" w:hAnsi="Consolas" w:cs="Consolas"/>
-          <w:color w:val="000000"/>
-          <w:sz w:val="19"/>
-          <w:szCs w:val="19"/>
-        </w:rPr>
-        <w:t>"</w:t>
-      </w:r>
-      <w:r>
-        <w:rPr>
-          <w:rFonts w:ascii="Consolas" w:hAnsi="Consolas" w:cs="Consolas"/>
-          <w:color w:val="0000FF"/>
-          <w:sz w:val="19"/>
-          <w:szCs w:val="19"/>
-        </w:rPr>
-        <w:t>true</w:t>
-      </w:r>
-      <w:r>
-        <w:rPr>
-          <w:rFonts w:ascii="Consolas" w:hAnsi="Consolas" w:cs="Consolas"/>
-          <w:color w:val="000000"/>
-          <w:sz w:val="19"/>
-          <w:szCs w:val="19"/>
-        </w:rPr>
-        <w:t>"</w:t>
+        <w:t xml:space="preserve">        &lt;/</w:t>
+      </w:r>
+      <w:r>
+        <w:rPr>
+          <w:rFonts w:ascii="Consolas" w:hAnsi="Consolas" w:cs="Consolas"/>
+          <w:color w:val="A31515"/>
+          <w:sz w:val="19"/>
+          <w:szCs w:val="19"/>
+        </w:rPr>
+        <w:t>listeners</w:t>
       </w:r>
       <w:r>
         <w:rPr>
@@ -446,9 +624,8 @@
           <w:sz w:val="19"/>
           <w:szCs w:val="19"/>
         </w:rPr>
-        <w:t xml:space="preserve">        &lt;</w:t>
-      </w:r>
-      <w:proofErr w:type="gramStart"/>
+        <w:t xml:space="preserve">      &lt;/</w:t>
+      </w:r>
       <w:r>
         <w:rPr>
           <w:rFonts w:ascii="Consolas" w:hAnsi="Consolas" w:cs="Consolas"/>
@@ -456,9 +633,8 @@
           <w:sz w:val="19"/>
           <w:szCs w:val="19"/>
         </w:rPr>
-        <w:t>listeners</w:t>
-      </w:r>
-      <w:proofErr w:type="gramEnd"/>
+        <w:t>source</w:t>
+      </w:r>
       <w:r>
         <w:rPr>
           <w:rFonts w:ascii="Consolas" w:hAnsi="Consolas" w:cs="Consolas"/>
@@ -489,7 +665,7 @@
           <w:sz w:val="19"/>
           <w:szCs w:val="19"/>
         </w:rPr>
-        <w:t xml:space="preserve">          &lt;</w:t>
+        <w:t xml:space="preserve">      &lt;</w:t>
       </w:r>
       <w:r>
         <w:rPr>
@@ -498,7 +674,7 @@
           <w:sz w:val="19"/>
           <w:szCs w:val="19"/>
         </w:rPr>
-        <w:t>add</w:t>
+        <w:t>source</w:t>
       </w:r>
       <w:r>
         <w:rPr>
@@ -536,17 +712,15 @@
         </w:rPr>
         <w:t>"</w:t>
       </w:r>
-      <w:proofErr w:type="spellStart"/>
-      <w:r>
-        <w:rPr>
-          <w:rFonts w:ascii="Consolas" w:hAnsi="Consolas" w:cs="Consolas"/>
-          <w:color w:val="0000FF"/>
-          <w:sz w:val="19"/>
-          <w:szCs w:val="19"/>
-        </w:rPr>
-        <w:t>traceListener</w:t>
-      </w:r>
-      <w:proofErr w:type="spellEnd"/>
+      <w:r>
+        <w:rPr>
+          <w:rFonts w:ascii="Consolas" w:hAnsi="Consolas" w:cs="Consolas"/>
+          <w:color w:val="0000FF"/>
+          <w:sz w:val="19"/>
+          <w:szCs w:val="19"/>
+        </w:rPr>
+        <w:t>CardSpace</w:t>
+      </w:r>
       <w:r>
         <w:rPr>
           <w:rFonts w:ascii="Consolas" w:hAnsi="Consolas" w:cs="Consolas"/>
@@ -555,6 +729,15 @@
           <w:szCs w:val="19"/>
         </w:rPr>
         <w:t>"</w:t>
+      </w:r>
+      <w:r>
+        <w:rPr>
+          <w:rFonts w:ascii="Consolas" w:hAnsi="Consolas" w:cs="Consolas"/>
+          <w:color w:val="0000FF"/>
+          <w:sz w:val="19"/>
+          <w:szCs w:val="19"/>
+        </w:rPr>
+        <w:t>&gt;</w:t>
       </w:r>
     </w:p>
     <w:p>
@@ -577,56 +760,25 @@
           <w:sz w:val="19"/>
           <w:szCs w:val="19"/>
         </w:rPr>
-        <w:t xml:space="preserve">              </w:t>
-      </w:r>
-      <w:proofErr w:type="gramStart"/>
-      <w:r>
-        <w:rPr>
-          <w:rFonts w:ascii="Consolas" w:hAnsi="Consolas" w:cs="Consolas"/>
-          <w:color w:val="FF0000"/>
-          <w:sz w:val="19"/>
-          <w:szCs w:val="19"/>
-        </w:rPr>
-        <w:t>type</w:t>
-      </w:r>
-      <w:proofErr w:type="gramEnd"/>
-      <w:r>
-        <w:rPr>
-          <w:rFonts w:ascii="Consolas" w:hAnsi="Consolas" w:cs="Consolas"/>
-          <w:color w:val="0000FF"/>
-          <w:sz w:val="19"/>
-          <w:szCs w:val="19"/>
-        </w:rPr>
-        <w:t>=</w:t>
-      </w:r>
-      <w:r>
-        <w:rPr>
-          <w:rFonts w:ascii="Consolas" w:hAnsi="Consolas" w:cs="Consolas"/>
-          <w:color w:val="000000"/>
-          <w:sz w:val="19"/>
-          <w:szCs w:val="19"/>
-        </w:rPr>
-        <w:t>"</w:t>
-      </w:r>
-      <w:proofErr w:type="spellStart"/>
-      <w:r>
-        <w:rPr>
-          <w:rFonts w:ascii="Consolas" w:hAnsi="Consolas" w:cs="Consolas"/>
-          <w:color w:val="0000FF"/>
-          <w:sz w:val="19"/>
-          <w:szCs w:val="19"/>
-        </w:rPr>
-        <w:t>System.Diagnostics.XmlWriterTraceListener</w:t>
-      </w:r>
-      <w:proofErr w:type="spellEnd"/>
-      <w:r>
-        <w:rPr>
-          <w:rFonts w:ascii="Consolas" w:hAnsi="Consolas" w:cs="Consolas"/>
-          <w:color w:val="000000"/>
-          <w:sz w:val="19"/>
-          <w:szCs w:val="19"/>
-        </w:rPr>
-        <w:t>"</w:t>
+        <w:t xml:space="preserve">        &lt;</w:t>
+      </w:r>
+      <w:r>
+        <w:rPr>
+          <w:rFonts w:ascii="Consolas" w:hAnsi="Consolas" w:cs="Consolas"/>
+          <w:color w:val="A31515"/>
+          <w:sz w:val="19"/>
+          <w:szCs w:val="19"/>
+        </w:rPr>
+        <w:t>listeners</w:t>
+      </w:r>
+      <w:r>
+        <w:rPr>
+          <w:rFonts w:ascii="Consolas" w:hAnsi="Consolas" w:cs="Consolas"/>
+          <w:color w:val="0000FF"/>
+          <w:sz w:val="19"/>
+          <w:szCs w:val="19"/>
+        </w:rPr>
+        <w:t>&gt;</w:t>
       </w:r>
     </w:p>
     <w:p>
@@ -649,10 +801,26 @@
           <w:sz w:val="19"/>
           <w:szCs w:val="19"/>
         </w:rPr>
-        <w:t xml:space="preserve">              </w:t>
-      </w:r>
-      <w:proofErr w:type="spellStart"/>
-      <w:proofErr w:type="gramStart"/>
+        <w:t xml:space="preserve">          &lt;</w:t>
+      </w:r>
+      <w:r>
+        <w:rPr>
+          <w:rFonts w:ascii="Consolas" w:hAnsi="Consolas" w:cs="Consolas"/>
+          <w:color w:val="A31515"/>
+          <w:sz w:val="19"/>
+          <w:szCs w:val="19"/>
+        </w:rPr>
+        <w:t>add</w:t>
+      </w:r>
+      <w:r>
+        <w:rPr>
+          <w:rFonts w:ascii="Consolas" w:hAnsi="Consolas" w:cs="Consolas"/>
+          <w:color w:val="0000FF"/>
+          <w:sz w:val="19"/>
+          <w:szCs w:val="19"/>
+        </w:rPr>
+        <w:t xml:space="preserve"> </w:t>
+      </w:r>
       <w:r>
         <w:rPr>
           <w:rFonts w:ascii="Consolas" w:hAnsi="Consolas" w:cs="Consolas"/>
@@ -660,18 +828,16 @@
           <w:sz w:val="19"/>
           <w:szCs w:val="19"/>
         </w:rPr>
-        <w:t>initializeData</w:t>
-      </w:r>
-      <w:proofErr w:type="spellEnd"/>
-      <w:proofErr w:type="gramEnd"/>
-      <w:r>
-        <w:rPr>
-          <w:rFonts w:ascii="Consolas" w:hAnsi="Consolas" w:cs="Consolas"/>
-          <w:color w:val="0000FF"/>
-          <w:sz w:val="19"/>
-          <w:szCs w:val="19"/>
-        </w:rPr>
-        <w:t xml:space="preserve">= </w:t>
+        <w:t>name</w:t>
+      </w:r>
+      <w:r>
+        <w:rPr>
+          <w:rFonts w:ascii="Consolas" w:hAnsi="Consolas" w:cs="Consolas"/>
+          <w:color w:val="0000FF"/>
+          <w:sz w:val="19"/>
+          <w:szCs w:val="19"/>
+        </w:rPr>
+        <w:t>=</w:t>
       </w:r>
       <w:r>
         <w:rPr>
@@ -689,7 +855,7 @@
           <w:sz w:val="19"/>
           <w:szCs w:val="19"/>
         </w:rPr>
-        <w:t>d:\log\Traces.svclog</w:t>
+        <w:t>xml</w:t>
       </w:r>
       <w:r>
         <w:rPr>
@@ -859,17 +1025,15 @@
         </w:rPr>
         <w:t>"</w:t>
       </w:r>
-      <w:proofErr w:type="spellStart"/>
-      <w:r>
-        <w:rPr>
-          <w:rFonts w:ascii="Consolas" w:hAnsi="Consolas" w:cs="Consolas"/>
-          <w:color w:val="0000FF"/>
-          <w:sz w:val="19"/>
-          <w:szCs w:val="19"/>
-        </w:rPr>
-        <w:t>System.ServiceModel</w:t>
-      </w:r>
-      <w:proofErr w:type="spellEnd"/>
+      <w:r>
+        <w:rPr>
+          <w:rFonts w:ascii="Consolas" w:hAnsi="Consolas" w:cs="Consolas"/>
+          <w:color w:val="0000FF"/>
+          <w:sz w:val="19"/>
+          <w:szCs w:val="19"/>
+        </w:rPr>
+        <w:t>System.IO.Log</w:t>
+      </w:r>
       <w:r>
         <w:rPr>
           <w:rFonts w:ascii="Consolas" w:hAnsi="Consolas" w:cs="Consolas"/>
@@ -878,6 +1042,15 @@
           <w:szCs w:val="19"/>
         </w:rPr>
         <w:t>"</w:t>
+      </w:r>
+      <w:r>
+        <w:rPr>
+          <w:rFonts w:ascii="Consolas" w:hAnsi="Consolas" w:cs="Consolas"/>
+          <w:color w:val="0000FF"/>
+          <w:sz w:val="19"/>
+          <w:szCs w:val="19"/>
+        </w:rPr>
+        <w:t>&gt;</w:t>
       </w:r>
     </w:p>
     <w:p>
@@ -900,76 +1073,25 @@
           <w:sz w:val="19"/>
           <w:szCs w:val="19"/>
         </w:rPr>
-        <w:t xml:space="preserve">                    </w:t>
-      </w:r>
-      <w:proofErr w:type="spellStart"/>
-      <w:proofErr w:type="gramStart"/>
-      <w:r>
-        <w:rPr>
-          <w:rFonts w:ascii="Consolas" w:hAnsi="Consolas" w:cs="Consolas"/>
-          <w:color w:val="FF0000"/>
-          <w:sz w:val="19"/>
-          <w:szCs w:val="19"/>
-        </w:rPr>
-        <w:t>switchValue</w:t>
-      </w:r>
-      <w:proofErr w:type="spellEnd"/>
-      <w:proofErr w:type="gramEnd"/>
-      <w:r>
-        <w:rPr>
-          <w:rFonts w:ascii="Consolas" w:hAnsi="Consolas" w:cs="Consolas"/>
-          <w:color w:val="0000FF"/>
-          <w:sz w:val="19"/>
-          <w:szCs w:val="19"/>
-        </w:rPr>
-        <w:t>=</w:t>
-      </w:r>
-      <w:r>
-        <w:rPr>
-          <w:rFonts w:ascii="Consolas" w:hAnsi="Consolas" w:cs="Consolas"/>
-          <w:color w:val="000000"/>
-          <w:sz w:val="19"/>
-          <w:szCs w:val="19"/>
-        </w:rPr>
-        <w:t>"</w:t>
-      </w:r>
-      <w:r>
-        <w:rPr>
-          <w:rFonts w:ascii="Consolas" w:hAnsi="Consolas" w:cs="Consolas"/>
-          <w:color w:val="0000FF"/>
-          <w:sz w:val="19"/>
-          <w:szCs w:val="19"/>
-        </w:rPr>
-        <w:t xml:space="preserve">Information, </w:t>
-      </w:r>
-      <w:proofErr w:type="spellStart"/>
-      <w:r>
-        <w:rPr>
-          <w:rFonts w:ascii="Consolas" w:hAnsi="Consolas" w:cs="Consolas"/>
-          <w:color w:val="0000FF"/>
-          <w:sz w:val="19"/>
-          <w:szCs w:val="19"/>
-        </w:rPr>
-        <w:t>ActivityTracing</w:t>
-      </w:r>
-      <w:proofErr w:type="spellEnd"/>
-      <w:r>
-        <w:rPr>
-          <w:rFonts w:ascii="Consolas" w:hAnsi="Consolas" w:cs="Consolas"/>
-          <w:color w:val="0000FF"/>
-          <w:sz w:val="19"/>
-          <w:szCs w:val="19"/>
-        </w:rPr>
-        <w:t>, Critical, Error</w:t>
-      </w:r>
-      <w:r>
-        <w:rPr>
-          <w:rFonts w:ascii="Consolas" w:hAnsi="Consolas" w:cs="Consolas"/>
-          <w:color w:val="000000"/>
-          <w:sz w:val="19"/>
-          <w:szCs w:val="19"/>
-        </w:rPr>
-        <w:t>"</w:t>
+        <w:t xml:space="preserve">        &lt;</w:t>
+      </w:r>
+      <w:r>
+        <w:rPr>
+          <w:rFonts w:ascii="Consolas" w:hAnsi="Consolas" w:cs="Consolas"/>
+          <w:color w:val="A31515"/>
+          <w:sz w:val="19"/>
+          <w:szCs w:val="19"/>
+        </w:rPr>
+        <w:t>listeners</w:t>
+      </w:r>
+      <w:r>
+        <w:rPr>
+          <w:rFonts w:ascii="Consolas" w:hAnsi="Consolas" w:cs="Consolas"/>
+          <w:color w:val="0000FF"/>
+          <w:sz w:val="19"/>
+          <w:szCs w:val="19"/>
+        </w:rPr>
+        <w:t>&gt;</w:t>
       </w:r>
     </w:p>
     <w:p>
@@ -992,10 +1114,26 @@
           <w:sz w:val="19"/>
           <w:szCs w:val="19"/>
         </w:rPr>
-        <w:t xml:space="preserve">                    </w:t>
-      </w:r>
-      <w:proofErr w:type="spellStart"/>
-      <w:proofErr w:type="gramStart"/>
+        <w:t xml:space="preserve">          &lt;</w:t>
+      </w:r>
+      <w:r>
+        <w:rPr>
+          <w:rFonts w:ascii="Consolas" w:hAnsi="Consolas" w:cs="Consolas"/>
+          <w:color w:val="A31515"/>
+          <w:sz w:val="19"/>
+          <w:szCs w:val="19"/>
+        </w:rPr>
+        <w:t>add</w:t>
+      </w:r>
+      <w:r>
+        <w:rPr>
+          <w:rFonts w:ascii="Consolas" w:hAnsi="Consolas" w:cs="Consolas"/>
+          <w:color w:val="0000FF"/>
+          <w:sz w:val="19"/>
+          <w:szCs w:val="19"/>
+        </w:rPr>
+        <w:t xml:space="preserve"> </w:t>
+      </w:r>
       <w:r>
         <w:rPr>
           <w:rFonts w:ascii="Consolas" w:hAnsi="Consolas" w:cs="Consolas"/>
@@ -1003,10 +1141,8 @@
           <w:sz w:val="19"/>
           <w:szCs w:val="19"/>
         </w:rPr>
-        <w:t>propagateActivity</w:t>
-      </w:r>
-      <w:proofErr w:type="spellEnd"/>
-      <w:proofErr w:type="gramEnd"/>
+        <w:t>name</w:t>
+      </w:r>
       <w:r>
         <w:rPr>
           <w:rFonts w:ascii="Consolas" w:hAnsi="Consolas" w:cs="Consolas"/>
@@ -1032,7 +1168,7 @@
           <w:sz w:val="19"/>
           <w:szCs w:val="19"/>
         </w:rPr>
-        <w:t>true</w:t>
+        <w:t>xml</w:t>
       </w:r>
       <w:r>
         <w:rPr>
@@ -1050,7 +1186,7 @@
           <w:sz w:val="19"/>
           <w:szCs w:val="19"/>
         </w:rPr>
-        <w:t>&gt;</w:t>
+        <w:t xml:space="preserve"> /&gt;</w:t>
       </w:r>
     </w:p>
     <w:p>
@@ -1073,9 +1209,8 @@
           <w:sz w:val="19"/>
           <w:szCs w:val="19"/>
         </w:rPr>
-        <w:t xml:space="preserve">        &lt;</w:t>
-      </w:r>
-      <w:proofErr w:type="gramStart"/>
+        <w:t xml:space="preserve">        &lt;/</w:t>
+      </w:r>
       <w:r>
         <w:rPr>
           <w:rFonts w:ascii="Consolas" w:hAnsi="Consolas" w:cs="Consolas"/>
@@ -1085,7 +1220,6 @@
         </w:rPr>
         <w:t>listeners</w:t>
       </w:r>
-      <w:proofErr w:type="gramEnd"/>
       <w:r>
         <w:rPr>
           <w:rFonts w:ascii="Consolas" w:hAnsi="Consolas" w:cs="Consolas"/>
@@ -1116,7 +1250,7 @@
           <w:sz w:val="19"/>
           <w:szCs w:val="19"/>
         </w:rPr>
-        <w:t xml:space="preserve">          &lt;</w:t>
+        <w:t xml:space="preserve">      &lt;/</w:t>
       </w:r>
       <w:r>
         <w:rPr>
@@ -1125,70 +1259,16 @@
           <w:sz w:val="19"/>
           <w:szCs w:val="19"/>
         </w:rPr>
-        <w:t>add</w:t>
-      </w:r>
-      <w:r>
-        <w:rPr>
-          <w:rFonts w:ascii="Consolas" w:hAnsi="Consolas" w:cs="Consolas"/>
-          <w:color w:val="0000FF"/>
-          <w:sz w:val="19"/>
-          <w:szCs w:val="19"/>
-        </w:rPr>
-        <w:t xml:space="preserve"> </w:t>
-      </w:r>
-      <w:r>
-        <w:rPr>
-          <w:rFonts w:ascii="Consolas" w:hAnsi="Consolas" w:cs="Consolas"/>
-          <w:color w:val="FF0000"/>
-          <w:sz w:val="19"/>
-          <w:szCs w:val="19"/>
-        </w:rPr>
-        <w:t>name</w:t>
-      </w:r>
-      <w:r>
-        <w:rPr>
-          <w:rFonts w:ascii="Consolas" w:hAnsi="Consolas" w:cs="Consolas"/>
-          <w:color w:val="0000FF"/>
-          <w:sz w:val="19"/>
-          <w:szCs w:val="19"/>
-        </w:rPr>
-        <w:t>=</w:t>
-      </w:r>
-      <w:r>
-        <w:rPr>
-          <w:rFonts w:ascii="Consolas" w:hAnsi="Consolas" w:cs="Consolas"/>
-          <w:color w:val="000000"/>
-          <w:sz w:val="19"/>
-          <w:szCs w:val="19"/>
-        </w:rPr>
-        <w:t>"</w:t>
-      </w:r>
-      <w:r>
-        <w:rPr>
-          <w:rFonts w:ascii="Consolas" w:hAnsi="Consolas" w:cs="Consolas"/>
-          <w:color w:val="0000FF"/>
-          <w:sz w:val="19"/>
-          <w:szCs w:val="19"/>
-        </w:rPr>
-        <w:t>xml</w:t>
-      </w:r>
-      <w:r>
-        <w:rPr>
-          <w:rFonts w:ascii="Consolas" w:hAnsi="Consolas" w:cs="Consolas"/>
-          <w:color w:val="000000"/>
-          <w:sz w:val="19"/>
-          <w:szCs w:val="19"/>
-        </w:rPr>
-        <w:t>"</w:t>
-      </w:r>
-      <w:r>
-        <w:rPr>
-          <w:rFonts w:ascii="Consolas" w:hAnsi="Consolas" w:cs="Consolas"/>
-          <w:color w:val="0000FF"/>
-          <w:sz w:val="19"/>
-          <w:szCs w:val="19"/>
-        </w:rPr>
-        <w:t xml:space="preserve"> /&gt;</w:t>
+        <w:t>source</w:t>
+      </w:r>
+      <w:r>
+        <w:rPr>
+          <w:rFonts w:ascii="Consolas" w:hAnsi="Consolas" w:cs="Consolas"/>
+          <w:color w:val="0000FF"/>
+          <w:sz w:val="19"/>
+          <w:szCs w:val="19"/>
+        </w:rPr>
+        <w:t>&gt;</w:t>
       </w:r>
     </w:p>
     <w:p>
@@ -1211,7 +1291,7 @@
           <w:sz w:val="19"/>
           <w:szCs w:val="19"/>
         </w:rPr>
-        <w:t xml:space="preserve">        &lt;/</w:t>
+        <w:t xml:space="preserve">      &lt;</w:t>
       </w:r>
       <w:r>
         <w:rPr>
@@ -1220,7 +1300,115 @@
           <w:sz w:val="19"/>
           <w:szCs w:val="19"/>
         </w:rPr>
-        <w:t>listeners</w:t>
+        <w:t>source</w:t>
+      </w:r>
+      <w:r>
+        <w:rPr>
+          <w:rFonts w:ascii="Consolas" w:hAnsi="Consolas" w:cs="Consolas"/>
+          <w:color w:val="0000FF"/>
+          <w:sz w:val="19"/>
+          <w:szCs w:val="19"/>
+        </w:rPr>
+        <w:t xml:space="preserve"> </w:t>
+      </w:r>
+      <w:r>
+        <w:rPr>
+          <w:rFonts w:ascii="Consolas" w:hAnsi="Consolas" w:cs="Consolas"/>
+          <w:color w:val="FF0000"/>
+          <w:sz w:val="19"/>
+          <w:szCs w:val="19"/>
+        </w:rPr>
+        <w:t>name</w:t>
+      </w:r>
+      <w:r>
+        <w:rPr>
+          <w:rFonts w:ascii="Consolas" w:hAnsi="Consolas" w:cs="Consolas"/>
+          <w:color w:val="0000FF"/>
+          <w:sz w:val="19"/>
+          <w:szCs w:val="19"/>
+        </w:rPr>
+        <w:t>=</w:t>
+      </w:r>
+      <w:r>
+        <w:rPr>
+          <w:rFonts w:ascii="Consolas" w:hAnsi="Consolas" w:cs="Consolas"/>
+          <w:color w:val="000000"/>
+          <w:sz w:val="19"/>
+          <w:szCs w:val="19"/>
+        </w:rPr>
+        <w:t>"</w:t>
+      </w:r>
+      <w:r>
+        <w:rPr>
+          <w:rFonts w:ascii="Consolas" w:hAnsi="Consolas" w:cs="Consolas"/>
+          <w:color w:val="0000FF"/>
+          <w:sz w:val="19"/>
+          <w:szCs w:val="19"/>
+        </w:rPr>
+        <w:t>System.Runtime.Serialization</w:t>
+      </w:r>
+      <w:r>
+        <w:rPr>
+          <w:rFonts w:ascii="Consolas" w:hAnsi="Consolas" w:cs="Consolas"/>
+          <w:color w:val="000000"/>
+          <w:sz w:val="19"/>
+          <w:szCs w:val="19"/>
+        </w:rPr>
+        <w:t>"</w:t>
+      </w:r>
+      <w:r>
+        <w:rPr>
+          <w:rFonts w:ascii="Consolas" w:hAnsi="Consolas" w:cs="Consolas"/>
+          <w:color w:val="0000FF"/>
+          <w:sz w:val="19"/>
+          <w:szCs w:val="19"/>
+        </w:rPr>
+        <w:t xml:space="preserve"> </w:t>
+      </w:r>
+      <w:r>
+        <w:rPr>
+          <w:rFonts w:ascii="Consolas" w:hAnsi="Consolas" w:cs="Consolas"/>
+          <w:color w:val="FF0000"/>
+          <w:sz w:val="19"/>
+          <w:szCs w:val="19"/>
+        </w:rPr>
+        <w:t>switchValue</w:t>
+      </w:r>
+      <w:r>
+        <w:rPr>
+          <w:rFonts w:ascii="Consolas" w:hAnsi="Consolas" w:cs="Consolas"/>
+          <w:color w:val="0000FF"/>
+          <w:sz w:val="19"/>
+          <w:szCs w:val="19"/>
+        </w:rPr>
+        <w:t>=</w:t>
+      </w:r>
+      <w:r>
+        <w:rPr>
+          <w:rFonts w:ascii="Consolas" w:hAnsi="Consolas" w:cs="Consolas"/>
+          <w:color w:val="000000"/>
+          <w:sz w:val="19"/>
+          <w:szCs w:val="19"/>
+        </w:rPr>
+        <w:t>"</w:t>
+      </w:r>
+      <w:r>
+        <w:rPr>
+          <w:rFonts w:ascii="Consolas" w:hAnsi="Consolas" w:cs="Consolas"/>
+          <w:color w:val="0000FF"/>
+          <w:sz w:val="19"/>
+          <w:szCs w:val="19"/>
+        </w:rPr>
+        <w:t>Information, ActivityTracing, Critical, Error</w:t>
+      </w:r>
+      <w:r>
+        <w:rPr>
+          <w:rFonts w:ascii="Consolas" w:hAnsi="Consolas" w:cs="Consolas"/>
+          <w:color w:val="000000"/>
+          <w:sz w:val="19"/>
+          <w:szCs w:val="19"/>
+        </w:rPr>
+        <w:t>"</w:t>
       </w:r>
       <w:r>
         <w:rPr>
@@ -1252,7 +1440,7 @@
           <w:sz w:val="19"/>
           <w:szCs w:val="19"/>
         </w:rPr>
-        <w:t xml:space="preserve">      &lt;/</w:t>
+        <w:t xml:space="preserve">        &lt;</w:t>
       </w:r>
       <w:r>
         <w:rPr>
@@ -1261,7 +1449,7 @@
           <w:sz w:val="19"/>
           <w:szCs w:val="19"/>
         </w:rPr>
-        <w:t>source</w:t>
+        <w:t>listeners</w:t>
       </w:r>
       <w:r>
         <w:rPr>
@@ -1293,7 +1481,7 @@
           <w:sz w:val="19"/>
           <w:szCs w:val="19"/>
         </w:rPr>
-        <w:t xml:space="preserve">      &lt;</w:t>
+        <w:t xml:space="preserve">          &lt;</w:t>
       </w:r>
       <w:r>
         <w:rPr>
@@ -1302,7 +1490,7 @@
           <w:sz w:val="19"/>
           <w:szCs w:val="19"/>
         </w:rPr>
-        <w:t>source</w:t>
+        <w:t>add</w:t>
       </w:r>
       <w:r>
         <w:rPr>
@@ -1347,7 +1535,7 @@
           <w:sz w:val="19"/>
           <w:szCs w:val="19"/>
         </w:rPr>
-        <w:t>CardSpace</w:t>
+        <w:t>xml</w:t>
       </w:r>
       <w:r>
         <w:rPr>
@@ -1365,7 +1553,7 @@
           <w:sz w:val="19"/>
           <w:szCs w:val="19"/>
         </w:rPr>
-        <w:t>&gt;</w:t>
+        <w:t xml:space="preserve"> /&gt;</w:t>
       </w:r>
     </w:p>
     <w:p>
@@ -1388,9 +1576,8 @@
           <w:sz w:val="19"/>
           <w:szCs w:val="19"/>
         </w:rPr>
-        <w:t xml:space="preserve">        &lt;</w:t>
-      </w:r>
-      <w:proofErr w:type="gramStart"/>
+        <w:t xml:space="preserve">        &lt;/</w:t>
+      </w:r>
       <w:r>
         <w:rPr>
           <w:rFonts w:ascii="Consolas" w:hAnsi="Consolas" w:cs="Consolas"/>
@@ -1400,7 +1587,6 @@
         </w:rPr>
         <w:t>listeners</w:t>
       </w:r>
-      <w:proofErr w:type="gramEnd"/>
       <w:r>
         <w:rPr>
           <w:rFonts w:ascii="Consolas" w:hAnsi="Consolas" w:cs="Consolas"/>
@@ -1431,7 +1617,7 @@
           <w:sz w:val="19"/>
           <w:szCs w:val="19"/>
         </w:rPr>
-        <w:t xml:space="preserve">          &lt;</w:t>
+        <w:t xml:space="preserve">      &lt;/</w:t>
       </w:r>
       <w:r>
         <w:rPr>
@@ -1440,70 +1626,16 @@
           <w:sz w:val="19"/>
           <w:szCs w:val="19"/>
         </w:rPr>
-        <w:t>add</w:t>
-      </w:r>
-      <w:r>
-        <w:rPr>
-          <w:rFonts w:ascii="Consolas" w:hAnsi="Consolas" w:cs="Consolas"/>
-          <w:color w:val="0000FF"/>
-          <w:sz w:val="19"/>
-          <w:szCs w:val="19"/>
-        </w:rPr>
-        <w:t xml:space="preserve"> </w:t>
-      </w:r>
-      <w:r>
-        <w:rPr>
-          <w:rFonts w:ascii="Consolas" w:hAnsi="Consolas" w:cs="Consolas"/>
-          <w:color w:val="FF0000"/>
-          <w:sz w:val="19"/>
-          <w:szCs w:val="19"/>
-        </w:rPr>
-        <w:t>name</w:t>
-      </w:r>
-      <w:r>
-        <w:rPr>
-          <w:rFonts w:ascii="Consolas" w:hAnsi="Consolas" w:cs="Consolas"/>
-          <w:color w:val="0000FF"/>
-          <w:sz w:val="19"/>
-          <w:szCs w:val="19"/>
-        </w:rPr>
-        <w:t>=</w:t>
-      </w:r>
-      <w:r>
-        <w:rPr>
-          <w:rFonts w:ascii="Consolas" w:hAnsi="Consolas" w:cs="Consolas"/>
-          <w:color w:val="000000"/>
-          <w:sz w:val="19"/>
-          <w:szCs w:val="19"/>
-        </w:rPr>
-        <w:t>"</w:t>
-      </w:r>
-      <w:r>
-        <w:rPr>
-          <w:rFonts w:ascii="Consolas" w:hAnsi="Consolas" w:cs="Consolas"/>
-          <w:color w:val="0000FF"/>
-          <w:sz w:val="19"/>
-          <w:szCs w:val="19"/>
-        </w:rPr>
-        <w:t>xml</w:t>
-      </w:r>
-      <w:r>
-        <w:rPr>
-          <w:rFonts w:ascii="Consolas" w:hAnsi="Consolas" w:cs="Consolas"/>
-          <w:color w:val="000000"/>
-          <w:sz w:val="19"/>
-          <w:szCs w:val="19"/>
-        </w:rPr>
-        <w:t>"</w:t>
-      </w:r>
-      <w:r>
-        <w:rPr>
-          <w:rFonts w:ascii="Consolas" w:hAnsi="Consolas" w:cs="Consolas"/>
-          <w:color w:val="0000FF"/>
-          <w:sz w:val="19"/>
-          <w:szCs w:val="19"/>
-        </w:rPr>
-        <w:t xml:space="preserve"> /&gt;</w:t>
+        <w:t>source</w:t>
+      </w:r>
+      <w:r>
+        <w:rPr>
+          <w:rFonts w:ascii="Consolas" w:hAnsi="Consolas" w:cs="Consolas"/>
+          <w:color w:val="0000FF"/>
+          <w:sz w:val="19"/>
+          <w:szCs w:val="19"/>
+        </w:rPr>
+        <w:t>&gt;</w:t>
       </w:r>
     </w:p>
     <w:p>
@@ -1526,7 +1658,7 @@
           <w:sz w:val="19"/>
           <w:szCs w:val="19"/>
         </w:rPr>
-        <w:t xml:space="preserve">        &lt;/</w:t>
+        <w:t xml:space="preserve">      &lt;</w:t>
       </w:r>
       <w:r>
         <w:rPr>
@@ -1535,7 +1667,61 @@
           <w:sz w:val="19"/>
           <w:szCs w:val="19"/>
         </w:rPr>
-        <w:t>listeners</w:t>
+        <w:t>source</w:t>
+      </w:r>
+      <w:r>
+        <w:rPr>
+          <w:rFonts w:ascii="Consolas" w:hAnsi="Consolas" w:cs="Consolas"/>
+          <w:color w:val="0000FF"/>
+          <w:sz w:val="19"/>
+          <w:szCs w:val="19"/>
+        </w:rPr>
+        <w:t xml:space="preserve"> </w:t>
+      </w:r>
+      <w:r>
+        <w:rPr>
+          <w:rFonts w:ascii="Consolas" w:hAnsi="Consolas" w:cs="Consolas"/>
+          <w:color w:val="FF0000"/>
+          <w:sz w:val="19"/>
+          <w:szCs w:val="19"/>
+        </w:rPr>
+        <w:t>name</w:t>
+      </w:r>
+      <w:r>
+        <w:rPr>
+          <w:rFonts w:ascii="Consolas" w:hAnsi="Consolas" w:cs="Consolas"/>
+          <w:color w:val="0000FF"/>
+          <w:sz w:val="19"/>
+          <w:szCs w:val="19"/>
+        </w:rPr>
+        <w:t>=</w:t>
+      </w:r>
+      <w:r>
+        <w:rPr>
+          <w:rFonts w:ascii="Consolas" w:hAnsi="Consolas" w:cs="Consolas"/>
+          <w:color w:val="000000"/>
+          <w:sz w:val="19"/>
+          <w:szCs w:val="19"/>
+        </w:rPr>
+        <w:t>"</w:t>
+      </w:r>
+      <w:r>
+        <w:rPr>
+          <w:rFonts w:ascii="Consolas" w:hAnsi="Consolas" w:cs="Consolas"/>
+          <w:color w:val="0000FF"/>
+          <w:sz w:val="19"/>
+          <w:szCs w:val="19"/>
+        </w:rPr>
+        <w:t>System.IdentityModel</w:t>
+      </w:r>
+      <w:r>
+        <w:rPr>
+          <w:rFonts w:ascii="Consolas" w:hAnsi="Consolas" w:cs="Consolas"/>
+          <w:color w:val="000000"/>
+          <w:sz w:val="19"/>
+          <w:szCs w:val="19"/>
+        </w:rPr>
+        <w:t>"</w:t>
       </w:r>
       <w:r>
         <w:rPr>
@@ -1567,7 +1753,7 @@
           <w:sz w:val="19"/>
           <w:szCs w:val="19"/>
         </w:rPr>
-        <w:t xml:space="preserve">      &lt;/</w:t>
+        <w:t xml:space="preserve">        &lt;</w:t>
       </w:r>
       <w:r>
         <w:rPr>
@@ -1576,7 +1762,7 @@
           <w:sz w:val="19"/>
           <w:szCs w:val="19"/>
         </w:rPr>
-        <w:t>source</w:t>
+        <w:t>listeners</w:t>
       </w:r>
       <w:r>
         <w:rPr>
@@ -1608,7 +1794,7 @@
           <w:sz w:val="19"/>
           <w:szCs w:val="19"/>
         </w:rPr>
-        <w:t xml:space="preserve">      &lt;</w:t>
+        <w:t xml:space="preserve">          &lt;</w:t>
       </w:r>
       <w:r>
         <w:rPr>
@@ -1617,7 +1803,7 @@
           <w:sz w:val="19"/>
           <w:szCs w:val="19"/>
         </w:rPr>
-        <w:t>source</w:t>
+        <w:t>add</w:t>
       </w:r>
       <w:r>
         <w:rPr>
@@ -1655,17 +1841,15 @@
         </w:rPr>
         <w:t>"</w:t>
       </w:r>
-      <w:proofErr w:type="spellStart"/>
-      <w:r>
-        <w:rPr>
-          <w:rFonts w:ascii="Consolas" w:hAnsi="Consolas" w:cs="Consolas"/>
-          <w:color w:val="0000FF"/>
-          <w:sz w:val="19"/>
-          <w:szCs w:val="19"/>
-        </w:rPr>
-        <w:t>System.IO.Log</w:t>
-      </w:r>
-      <w:proofErr w:type="spellEnd"/>
+      <w:r>
+        <w:rPr>
+          <w:rFonts w:ascii="Consolas" w:hAnsi="Consolas" w:cs="Consolas"/>
+          <w:color w:val="0000FF"/>
+          <w:sz w:val="19"/>
+          <w:szCs w:val="19"/>
+        </w:rPr>
+        <w:t>xml</w:t>
+      </w:r>
       <w:r>
         <w:rPr>
           <w:rFonts w:ascii="Consolas" w:hAnsi="Consolas" w:cs="Consolas"/>
@@ -1682,7 +1866,7 @@
           <w:sz w:val="19"/>
           <w:szCs w:val="19"/>
         </w:rPr>
-        <w:t>&gt;</w:t>
+        <w:t xml:space="preserve"> /&gt;</w:t>
       </w:r>
     </w:p>
     <w:p>
@@ -1705,9 +1889,8 @@
           <w:sz w:val="19"/>
           <w:szCs w:val="19"/>
         </w:rPr>
-        <w:t xml:space="preserve">        &lt;</w:t>
-      </w:r>
-      <w:proofErr w:type="gramStart"/>
+        <w:t xml:space="preserve">        &lt;/</w:t>
+      </w:r>
       <w:r>
         <w:rPr>
           <w:rFonts w:ascii="Consolas" w:hAnsi="Consolas" w:cs="Consolas"/>
@@ -1717,7 +1900,6 @@
         </w:rPr>
         <w:t>listeners</w:t>
       </w:r>
-      <w:proofErr w:type="gramEnd"/>
       <w:r>
         <w:rPr>
           <w:rFonts w:ascii="Consolas" w:hAnsi="Consolas" w:cs="Consolas"/>
@@ -1748,7 +1930,7 @@
           <w:sz w:val="19"/>
           <w:szCs w:val="19"/>
         </w:rPr>
-        <w:t xml:space="preserve">          &lt;</w:t>
+        <w:t xml:space="preserve">      &lt;/</w:t>
       </w:r>
       <w:r>
         <w:rPr>
@@ -1757,70 +1939,16 @@
           <w:sz w:val="19"/>
           <w:szCs w:val="19"/>
         </w:rPr>
-        <w:t>add</w:t>
-      </w:r>
-      <w:r>
-        <w:rPr>
-          <w:rFonts w:ascii="Consolas" w:hAnsi="Consolas" w:cs="Consolas"/>
-          <w:color w:val="0000FF"/>
-          <w:sz w:val="19"/>
-          <w:szCs w:val="19"/>
-        </w:rPr>
-        <w:t xml:space="preserve"> </w:t>
-      </w:r>
-      <w:r>
-        <w:rPr>
-          <w:rFonts w:ascii="Consolas" w:hAnsi="Consolas" w:cs="Consolas"/>
-          <w:color w:val="FF0000"/>
-          <w:sz w:val="19"/>
-          <w:szCs w:val="19"/>
-        </w:rPr>
-        <w:t>name</w:t>
-      </w:r>
-      <w:r>
-        <w:rPr>
-          <w:rFonts w:ascii="Consolas" w:hAnsi="Consolas" w:cs="Consolas"/>
-          <w:color w:val="0000FF"/>
-          <w:sz w:val="19"/>
-          <w:szCs w:val="19"/>
-        </w:rPr>
-        <w:t>=</w:t>
-      </w:r>
-      <w:r>
-        <w:rPr>
-          <w:rFonts w:ascii="Consolas" w:hAnsi="Consolas" w:cs="Consolas"/>
-          <w:color w:val="000000"/>
-          <w:sz w:val="19"/>
-          <w:szCs w:val="19"/>
-        </w:rPr>
-        <w:t>"</w:t>
-      </w:r>
-      <w:r>
-        <w:rPr>
-          <w:rFonts w:ascii="Consolas" w:hAnsi="Consolas" w:cs="Consolas"/>
-          <w:color w:val="0000FF"/>
-          <w:sz w:val="19"/>
-          <w:szCs w:val="19"/>
-        </w:rPr>
-        <w:t>xml</w:t>
-      </w:r>
-      <w:r>
-        <w:rPr>
-          <w:rFonts w:ascii="Consolas" w:hAnsi="Consolas" w:cs="Consolas"/>
-          <w:color w:val="000000"/>
-          <w:sz w:val="19"/>
-          <w:szCs w:val="19"/>
-        </w:rPr>
-        <w:t>"</w:t>
-      </w:r>
-      <w:r>
-        <w:rPr>
-          <w:rFonts w:ascii="Consolas" w:hAnsi="Consolas" w:cs="Consolas"/>
-          <w:color w:val="0000FF"/>
-          <w:sz w:val="19"/>
-          <w:szCs w:val="19"/>
-        </w:rPr>
-        <w:t xml:space="preserve"> /&gt;</w:t>
+        <w:t>source</w:t>
+      </w:r>
+      <w:r>
+        <w:rPr>
+          <w:rFonts w:ascii="Consolas" w:hAnsi="Consolas" w:cs="Consolas"/>
+          <w:color w:val="0000FF"/>
+          <w:sz w:val="19"/>
+          <w:szCs w:val="19"/>
+        </w:rPr>
+        <w:t>&gt;</w:t>
       </w:r>
     </w:p>
     <w:p>
@@ -1843,7 +1971,7 @@
           <w:sz w:val="19"/>
           <w:szCs w:val="19"/>
         </w:rPr>
-        <w:t xml:space="preserve">        &lt;/</w:t>
+        <w:t xml:space="preserve">      &lt;</w:t>
       </w:r>
       <w:r>
         <w:rPr>
@@ -1852,7 +1980,115 @@
           <w:sz w:val="19"/>
           <w:szCs w:val="19"/>
         </w:rPr>
-        <w:t>listeners</w:t>
+        <w:t>source</w:t>
+      </w:r>
+      <w:r>
+        <w:rPr>
+          <w:rFonts w:ascii="Consolas" w:hAnsi="Consolas" w:cs="Consolas"/>
+          <w:color w:val="0000FF"/>
+          <w:sz w:val="19"/>
+          <w:szCs w:val="19"/>
+        </w:rPr>
+        <w:t xml:space="preserve"> </w:t>
+      </w:r>
+      <w:r>
+        <w:rPr>
+          <w:rFonts w:ascii="Consolas" w:hAnsi="Consolas" w:cs="Consolas"/>
+          <w:color w:val="FF0000"/>
+          <w:sz w:val="19"/>
+          <w:szCs w:val="19"/>
+        </w:rPr>
+        <w:t>name</w:t>
+      </w:r>
+      <w:r>
+        <w:rPr>
+          <w:rFonts w:ascii="Consolas" w:hAnsi="Consolas" w:cs="Consolas"/>
+          <w:color w:val="0000FF"/>
+          <w:sz w:val="19"/>
+          <w:szCs w:val="19"/>
+        </w:rPr>
+        <w:t>=</w:t>
+      </w:r>
+      <w:r>
+        <w:rPr>
+          <w:rFonts w:ascii="Consolas" w:hAnsi="Consolas" w:cs="Consolas"/>
+          <w:color w:val="000000"/>
+          <w:sz w:val="19"/>
+          <w:szCs w:val="19"/>
+        </w:rPr>
+        <w:t>"</w:t>
+      </w:r>
+      <w:r>
+        <w:rPr>
+          <w:rFonts w:ascii="Consolas" w:hAnsi="Consolas" w:cs="Consolas"/>
+          <w:color w:val="0000FF"/>
+          <w:sz w:val="19"/>
+          <w:szCs w:val="19"/>
+        </w:rPr>
+        <w:t>UserTraceSource</w:t>
+      </w:r>
+      <w:r>
+        <w:rPr>
+          <w:rFonts w:ascii="Consolas" w:hAnsi="Consolas" w:cs="Consolas"/>
+          <w:color w:val="000000"/>
+          <w:sz w:val="19"/>
+          <w:szCs w:val="19"/>
+        </w:rPr>
+        <w:t>"</w:t>
+      </w:r>
+      <w:r>
+        <w:rPr>
+          <w:rFonts w:ascii="Consolas" w:hAnsi="Consolas" w:cs="Consolas"/>
+          <w:color w:val="0000FF"/>
+          <w:sz w:val="19"/>
+          <w:szCs w:val="19"/>
+        </w:rPr>
+        <w:t xml:space="preserve"> </w:t>
+      </w:r>
+      <w:r>
+        <w:rPr>
+          <w:rFonts w:ascii="Consolas" w:hAnsi="Consolas" w:cs="Consolas"/>
+          <w:color w:val="FF0000"/>
+          <w:sz w:val="19"/>
+          <w:szCs w:val="19"/>
+        </w:rPr>
+        <w:t>switchValue</w:t>
+      </w:r>
+      <w:r>
+        <w:rPr>
+          <w:rFonts w:ascii="Consolas" w:hAnsi="Consolas" w:cs="Consolas"/>
+          <w:color w:val="0000FF"/>
+          <w:sz w:val="19"/>
+          <w:szCs w:val="19"/>
+        </w:rPr>
+        <w:t>=</w:t>
+      </w:r>
+      <w:r>
+        <w:rPr>
+          <w:rFonts w:ascii="Consolas" w:hAnsi="Consolas" w:cs="Consolas"/>
+          <w:color w:val="000000"/>
+          <w:sz w:val="19"/>
+          <w:szCs w:val="19"/>
+        </w:rPr>
+        <w:t>"</w:t>
+      </w:r>
+      <w:r>
+        <w:rPr>
+          <w:rFonts w:ascii="Consolas" w:hAnsi="Consolas" w:cs="Consolas"/>
+          <w:color w:val="0000FF"/>
+          <w:sz w:val="19"/>
+          <w:szCs w:val="19"/>
+        </w:rPr>
+        <w:t>Information, ActivityTracing, Critical, Error</w:t>
+      </w:r>
+      <w:r>
+        <w:rPr>
+          <w:rFonts w:ascii="Consolas" w:hAnsi="Consolas" w:cs="Consolas"/>
+          <w:color w:val="000000"/>
+          <w:sz w:val="19"/>
+          <w:szCs w:val="19"/>
+        </w:rPr>
+        <w:t>"</w:t>
       </w:r>
       <w:r>
         <w:rPr>
@@ -1884,7 +2120,7 @@
           <w:sz w:val="19"/>
           <w:szCs w:val="19"/>
         </w:rPr>
-        <w:t xml:space="preserve">      &lt;/</w:t>
+        <w:t xml:space="preserve">        &lt;</w:t>
       </w:r>
       <w:r>
         <w:rPr>
@@ -1893,7 +2129,7 @@
           <w:sz w:val="19"/>
           <w:szCs w:val="19"/>
         </w:rPr>
-        <w:t>source</w:t>
+        <w:t>listeners</w:t>
       </w:r>
       <w:r>
         <w:rPr>
@@ -1925,7 +2161,7 @@
           <w:sz w:val="19"/>
           <w:szCs w:val="19"/>
         </w:rPr>
-        <w:t xml:space="preserve">      &lt;</w:t>
+        <w:t xml:space="preserve">          &lt;</w:t>
       </w:r>
       <w:r>
         <w:rPr>
@@ -1934,7 +2170,7 @@
           <w:sz w:val="19"/>
           <w:szCs w:val="19"/>
         </w:rPr>
-        <w:t>source</w:t>
+        <w:t>add</w:t>
       </w:r>
       <w:r>
         <w:rPr>
@@ -1972,17 +2208,15 @@
         </w:rPr>
         <w:t>"</w:t>
       </w:r>
-      <w:proofErr w:type="spellStart"/>
-      <w:r>
-        <w:rPr>
-          <w:rFonts w:ascii="Consolas" w:hAnsi="Consolas" w:cs="Consolas"/>
-          <w:color w:val="0000FF"/>
-          <w:sz w:val="19"/>
-          <w:szCs w:val="19"/>
-        </w:rPr>
-        <w:t>System.Runtime.Serialization</w:t>
-      </w:r>
-      <w:proofErr w:type="spellEnd"/>
+      <w:r>
+        <w:rPr>
+          <w:rFonts w:ascii="Consolas" w:hAnsi="Consolas" w:cs="Consolas"/>
+          <w:color w:val="0000FF"/>
+          <w:sz w:val="19"/>
+          <w:szCs w:val="19"/>
+        </w:rPr>
+        <w:t>xml</w:t>
+      </w:r>
       <w:r>
         <w:rPr>
           <w:rFonts w:ascii="Consolas" w:hAnsi="Consolas" w:cs="Consolas"/>
@@ -2001,7 +2235,6 @@
         </w:rPr>
         <w:t xml:space="preserve"> </w:t>
       </w:r>
-      <w:proofErr w:type="spellStart"/>
       <w:r>
         <w:rPr>
           <w:rFonts w:ascii="Consolas" w:hAnsi="Consolas" w:cs="Consolas"/>
@@ -2009,9 +2242,8 @@
           <w:sz w:val="19"/>
           <w:szCs w:val="19"/>
         </w:rPr>
-        <w:t>switchValue</w:t>
-      </w:r>
-      <w:proofErr w:type="spellEnd"/>
+        <w:t>type</w:t>
+      </w:r>
       <w:r>
         <w:rPr>
           <w:rFonts w:ascii="Consolas" w:hAnsi="Consolas" w:cs="Consolas"/>
@@ -2037,27 +2269,7 @@
           <w:sz w:val="19"/>
           <w:szCs w:val="19"/>
         </w:rPr>
-        <w:t xml:space="preserve">Information, </w:t>
-      </w:r>
-      <w:proofErr w:type="spellStart"/>
-      <w:r>
-        <w:rPr>
-          <w:rFonts w:ascii="Consolas" w:hAnsi="Consolas" w:cs="Consolas"/>
-          <w:color w:val="0000FF"/>
-          <w:sz w:val="19"/>
-          <w:szCs w:val="19"/>
-        </w:rPr>
-        <w:t>ActivityTracing</w:t>
-      </w:r>
-      <w:proofErr w:type="spellEnd"/>
-      <w:r>
-        <w:rPr>
-          <w:rFonts w:ascii="Consolas" w:hAnsi="Consolas" w:cs="Consolas"/>
-          <w:color w:val="0000FF"/>
-          <w:sz w:val="19"/>
-          <w:szCs w:val="19"/>
-        </w:rPr>
-        <w:t>, Critical, Error</w:t>
+        <w:t>System.Diagnostics.XmlWriterTraceListener</w:t>
       </w:r>
       <w:r>
         <w:rPr>
@@ -2075,7 +2287,61 @@
           <w:sz w:val="19"/>
           <w:szCs w:val="19"/>
         </w:rPr>
-        <w:t>&gt;</w:t>
+        <w:t xml:space="preserve"> </w:t>
+      </w:r>
+      <w:r>
+        <w:rPr>
+          <w:rFonts w:ascii="Consolas" w:hAnsi="Consolas" w:cs="Consolas"/>
+          <w:color w:val="FF0000"/>
+          <w:sz w:val="19"/>
+          <w:szCs w:val="19"/>
+        </w:rPr>
+        <w:t>initializeData</w:t>
+      </w:r>
+      <w:r>
+        <w:rPr>
+          <w:rFonts w:ascii="Consolas" w:hAnsi="Consolas" w:cs="Consolas"/>
+          <w:color w:val="0000FF"/>
+          <w:sz w:val="19"/>
+          <w:szCs w:val="19"/>
+        </w:rPr>
+        <w:t>=</w:t>
+      </w:r>
+      <w:r>
+        <w:rPr>
+          <w:rFonts w:ascii="Consolas" w:hAnsi="Consolas" w:cs="Consolas"/>
+          <w:color w:val="000000"/>
+          <w:sz w:val="19"/>
+          <w:szCs w:val="19"/>
+        </w:rPr>
+        <w:t>"</w:t>
+      </w:r>
+      <w:r>
+        <w:rPr>
+          <w:rFonts w:ascii="Consolas" w:hAnsi="Consolas" w:cs="Consolas"/>
+          <w:color w:val="0000FF"/>
+          <w:sz w:val="19"/>
+          <w:szCs w:val="19"/>
+        </w:rPr>
+        <w:t>D:\log\Traces.svclog</w:t>
+      </w:r>
+      <w:r>
+        <w:rPr>
+          <w:rFonts w:ascii="Consolas" w:hAnsi="Consolas" w:cs="Consolas"/>
+          <w:color w:val="000000"/>
+          <w:sz w:val="19"/>
+          <w:szCs w:val="19"/>
+        </w:rPr>
+        <w:t>"</w:t>
+      </w:r>
+      <w:r>
+        <w:rPr>
+          <w:rFonts w:ascii="Consolas" w:hAnsi="Consolas" w:cs="Consolas"/>
+          <w:color w:val="0000FF"/>
+          <w:sz w:val="19"/>
+          <w:szCs w:val="19"/>
+        </w:rPr>
+        <w:t xml:space="preserve"> /&gt;</w:t>
       </w:r>
     </w:p>
     <w:p>
@@ -2098,9 +2364,8 @@
           <w:sz w:val="19"/>
           <w:szCs w:val="19"/>
         </w:rPr>
-        <w:t xml:space="preserve">        &lt;</w:t>
-      </w:r>
-      <w:proofErr w:type="gramStart"/>
+        <w:t xml:space="preserve">        &lt;/</w:t>
+      </w:r>
       <w:r>
         <w:rPr>
           <w:rFonts w:ascii="Consolas" w:hAnsi="Consolas" w:cs="Consolas"/>
@@ -2110,7 +2375,6 @@
         </w:rPr>
         <w:t>listeners</w:t>
       </w:r>
-      <w:proofErr w:type="gramEnd"/>
       <w:r>
         <w:rPr>
           <w:rFonts w:ascii="Consolas" w:hAnsi="Consolas" w:cs="Consolas"/>
@@ -2141,7 +2405,7 @@
           <w:sz w:val="19"/>
           <w:szCs w:val="19"/>
         </w:rPr>
-        <w:t xml:space="preserve">          &lt;</w:t>
+        <w:t xml:space="preserve">      &lt;/</w:t>
       </w:r>
       <w:r>
         <w:rPr>
@@ -2150,70 +2414,16 @@
           <w:sz w:val="19"/>
           <w:szCs w:val="19"/>
         </w:rPr>
-        <w:t>add</w:t>
-      </w:r>
-      <w:r>
-        <w:rPr>
-          <w:rFonts w:ascii="Consolas" w:hAnsi="Consolas" w:cs="Consolas"/>
-          <w:color w:val="0000FF"/>
-          <w:sz w:val="19"/>
-          <w:szCs w:val="19"/>
-        </w:rPr>
-        <w:t xml:space="preserve"> </w:t>
-      </w:r>
-      <w:r>
-        <w:rPr>
-          <w:rFonts w:ascii="Consolas" w:hAnsi="Consolas" w:cs="Consolas"/>
-          <w:color w:val="FF0000"/>
-          <w:sz w:val="19"/>
-          <w:szCs w:val="19"/>
-        </w:rPr>
-        <w:t>name</w:t>
-      </w:r>
-      <w:r>
-        <w:rPr>
-          <w:rFonts w:ascii="Consolas" w:hAnsi="Consolas" w:cs="Consolas"/>
-          <w:color w:val="0000FF"/>
-          <w:sz w:val="19"/>
-          <w:szCs w:val="19"/>
-        </w:rPr>
-        <w:t>=</w:t>
-      </w:r>
-      <w:r>
-        <w:rPr>
-          <w:rFonts w:ascii="Consolas" w:hAnsi="Consolas" w:cs="Consolas"/>
-          <w:color w:val="000000"/>
-          <w:sz w:val="19"/>
-          <w:szCs w:val="19"/>
-        </w:rPr>
-        <w:t>"</w:t>
-      </w:r>
-      <w:r>
-        <w:rPr>
-          <w:rFonts w:ascii="Consolas" w:hAnsi="Consolas" w:cs="Consolas"/>
-          <w:color w:val="0000FF"/>
-          <w:sz w:val="19"/>
-          <w:szCs w:val="19"/>
-        </w:rPr>
-        <w:t>xml</w:t>
-      </w:r>
-      <w:r>
-        <w:rPr>
-          <w:rFonts w:ascii="Consolas" w:hAnsi="Consolas" w:cs="Consolas"/>
-          <w:color w:val="000000"/>
-          <w:sz w:val="19"/>
-          <w:szCs w:val="19"/>
-        </w:rPr>
-        <w:t>"</w:t>
-      </w:r>
-      <w:r>
-        <w:rPr>
-          <w:rFonts w:ascii="Consolas" w:hAnsi="Consolas" w:cs="Consolas"/>
-          <w:color w:val="0000FF"/>
-          <w:sz w:val="19"/>
-          <w:szCs w:val="19"/>
-        </w:rPr>
-        <w:t xml:space="preserve"> /&gt;</w:t>
+        <w:t>source</w:t>
+      </w:r>
+      <w:r>
+        <w:rPr>
+          <w:rFonts w:ascii="Consolas" w:hAnsi="Consolas" w:cs="Consolas"/>
+          <w:color w:val="0000FF"/>
+          <w:sz w:val="19"/>
+          <w:szCs w:val="19"/>
+        </w:rPr>
+        <w:t>&gt;</w:t>
       </w:r>
     </w:p>
     <w:p>
@@ -2236,7 +2446,7 @@
           <w:sz w:val="19"/>
           <w:szCs w:val="19"/>
         </w:rPr>
-        <w:t xml:space="preserve">        &lt;/</w:t>
+        <w:t xml:space="preserve">      &lt;</w:t>
       </w:r>
       <w:r>
         <w:rPr>
@@ -2245,7 +2455,61 @@
           <w:sz w:val="19"/>
           <w:szCs w:val="19"/>
         </w:rPr>
-        <w:t>listeners</w:t>
+        <w:t>source</w:t>
+      </w:r>
+      <w:r>
+        <w:rPr>
+          <w:rFonts w:ascii="Consolas" w:hAnsi="Consolas" w:cs="Consolas"/>
+          <w:color w:val="0000FF"/>
+          <w:sz w:val="19"/>
+          <w:szCs w:val="19"/>
+        </w:rPr>
+        <w:t xml:space="preserve"> </w:t>
+      </w:r>
+      <w:r>
+        <w:rPr>
+          <w:rFonts w:ascii="Consolas" w:hAnsi="Consolas" w:cs="Consolas"/>
+          <w:color w:val="FF0000"/>
+          <w:sz w:val="19"/>
+          <w:szCs w:val="19"/>
+        </w:rPr>
+        <w:t>name</w:t>
+      </w:r>
+      <w:r>
+        <w:rPr>
+          <w:rFonts w:ascii="Consolas" w:hAnsi="Consolas" w:cs="Consolas"/>
+          <w:color w:val="0000FF"/>
+          <w:sz w:val="19"/>
+          <w:szCs w:val="19"/>
+        </w:rPr>
+        <w:t>=</w:t>
+      </w:r>
+      <w:r>
+        <w:rPr>
+          <w:rFonts w:ascii="Consolas" w:hAnsi="Consolas" w:cs="Consolas"/>
+          <w:color w:val="000000"/>
+          <w:sz w:val="19"/>
+          <w:szCs w:val="19"/>
+        </w:rPr>
+        <w:t>"</w:t>
+      </w:r>
+      <w:r>
+        <w:rPr>
+          <w:rFonts w:ascii="Consolas" w:hAnsi="Consolas" w:cs="Consolas"/>
+          <w:color w:val="0000FF"/>
+          <w:sz w:val="19"/>
+          <w:szCs w:val="19"/>
+        </w:rPr>
+        <w:t>System.ServiceModel.MessageLogging</w:t>
+      </w:r>
+      <w:r>
+        <w:rPr>
+          <w:rFonts w:ascii="Consolas" w:hAnsi="Consolas" w:cs="Consolas"/>
+          <w:color w:val="000000"/>
+          <w:sz w:val="19"/>
+          <w:szCs w:val="19"/>
+        </w:rPr>
+        <w:t>"</w:t>
       </w:r>
       <w:r>
         <w:rPr>
@@ -2277,7 +2541,7 @@
           <w:sz w:val="19"/>
           <w:szCs w:val="19"/>
         </w:rPr>
-        <w:t xml:space="preserve">      &lt;/</w:t>
+        <w:t xml:space="preserve">        &lt;</w:t>
       </w:r>
       <w:r>
         <w:rPr>
@@ -2286,7 +2550,7 @@
           <w:sz w:val="19"/>
           <w:szCs w:val="19"/>
         </w:rPr>
-        <w:t>source</w:t>
+        <w:t>listeners</w:t>
       </w:r>
       <w:r>
         <w:rPr>
@@ -2318,7 +2582,7 @@
           <w:sz w:val="19"/>
           <w:szCs w:val="19"/>
         </w:rPr>
-        <w:t xml:space="preserve">      &lt;</w:t>
+        <w:t xml:space="preserve">          &lt;</w:t>
       </w:r>
       <w:r>
         <w:rPr>
@@ -2327,7 +2591,7 @@
           <w:sz w:val="19"/>
           <w:szCs w:val="19"/>
         </w:rPr>
-        <w:t>source</w:t>
+        <w:t>add</w:t>
       </w:r>
       <w:r>
         <w:rPr>
@@ -2365,17 +2629,15 @@
         </w:rPr>
         <w:t>"</w:t>
       </w:r>
-      <w:proofErr w:type="spellStart"/>
-      <w:r>
-        <w:rPr>
-          <w:rFonts w:ascii="Consolas" w:hAnsi="Consolas" w:cs="Consolas"/>
-          <w:color w:val="0000FF"/>
-          <w:sz w:val="19"/>
-          <w:szCs w:val="19"/>
-        </w:rPr>
-        <w:t>System.IdentityModel</w:t>
-      </w:r>
-      <w:proofErr w:type="spellEnd"/>
+      <w:r>
+        <w:rPr>
+          <w:rFonts w:ascii="Consolas" w:hAnsi="Consolas" w:cs="Consolas"/>
+          <w:color w:val="0000FF"/>
+          <w:sz w:val="19"/>
+          <w:szCs w:val="19"/>
+        </w:rPr>
+        <w:t>messages</w:t>
+      </w:r>
       <w:r>
         <w:rPr>
           <w:rFonts w:ascii="Consolas" w:hAnsi="Consolas" w:cs="Consolas"/>
@@ -2384,15 +2646,6 @@
           <w:szCs w:val="19"/>
         </w:rPr>
         <w:t>"</w:t>
-      </w:r>
-      <w:r>
-        <w:rPr>
-          <w:rFonts w:ascii="Consolas" w:hAnsi="Consolas" w:cs="Consolas"/>
-          <w:color w:val="0000FF"/>
-          <w:sz w:val="19"/>
-          <w:szCs w:val="19"/>
-        </w:rPr>
-        <w:t>&gt;</w:t>
       </w:r>
     </w:p>
     <w:p>
@@ -2415,27 +2668,52 @@
           <w:sz w:val="19"/>
           <w:szCs w:val="19"/>
         </w:rPr>
-        <w:t xml:space="preserve">        &lt;</w:t>
-      </w:r>
-      <w:proofErr w:type="gramStart"/>
-      <w:r>
-        <w:rPr>
-          <w:rFonts w:ascii="Consolas" w:hAnsi="Consolas" w:cs="Consolas"/>
-          <w:color w:val="A31515"/>
-          <w:sz w:val="19"/>
-          <w:szCs w:val="19"/>
-        </w:rPr>
-        <w:t>listeners</w:t>
-      </w:r>
-      <w:proofErr w:type="gramEnd"/>
-      <w:r>
-        <w:rPr>
-          <w:rFonts w:ascii="Consolas" w:hAnsi="Consolas" w:cs="Consolas"/>
-          <w:color w:val="0000FF"/>
-          <w:sz w:val="19"/>
-          <w:szCs w:val="19"/>
-        </w:rPr>
-        <w:t>&gt;</w:t>
+        <w:t xml:space="preserve">          </w:t>
+      </w:r>
+      <w:r>
+        <w:rPr>
+          <w:rFonts w:ascii="Consolas" w:hAnsi="Consolas" w:cs="Consolas"/>
+          <w:color w:val="FF0000"/>
+          <w:sz w:val="19"/>
+          <w:szCs w:val="19"/>
+        </w:rPr>
+        <w:t>type</w:t>
+      </w:r>
+      <w:r>
+        <w:rPr>
+          <w:rFonts w:ascii="Consolas" w:hAnsi="Consolas" w:cs="Consolas"/>
+          <w:color w:val="0000FF"/>
+          <w:sz w:val="19"/>
+          <w:szCs w:val="19"/>
+        </w:rPr>
+        <w:t>=</w:t>
+      </w:r>
+      <w:r>
+        <w:rPr>
+          <w:rFonts w:ascii="Consolas" w:hAnsi="Consolas" w:cs="Consolas"/>
+          <w:color w:val="000000"/>
+          <w:sz w:val="19"/>
+          <w:szCs w:val="19"/>
+        </w:rPr>
+        <w:t>"</w:t>
+      </w:r>
+      <w:r>
+        <w:rPr>
+          <w:rFonts w:ascii="Consolas" w:hAnsi="Consolas" w:cs="Consolas"/>
+          <w:color w:val="0000FF"/>
+          <w:sz w:val="19"/>
+          <w:szCs w:val="19"/>
+        </w:rPr>
+        <w:t>System.Diagnostics.XmlWriterTraceListener</w:t>
+      </w:r>
+      <w:r>
+        <w:rPr>
+          <w:rFonts w:ascii="Consolas" w:hAnsi="Consolas" w:cs="Consolas"/>
+          <w:color w:val="000000"/>
+          <w:sz w:val="19"/>
+          <w:szCs w:val="19"/>
+        </w:rPr>
+        <w:t>"</w:t>
       </w:r>
     </w:p>
     <w:p>
@@ -2458,25 +2736,7 @@
           <w:sz w:val="19"/>
           <w:szCs w:val="19"/>
         </w:rPr>
-        <w:t xml:space="preserve">          &lt;</w:t>
-      </w:r>
-      <w:r>
-        <w:rPr>
-          <w:rFonts w:ascii="Consolas" w:hAnsi="Consolas" w:cs="Consolas"/>
-          <w:color w:val="A31515"/>
-          <w:sz w:val="19"/>
-          <w:szCs w:val="19"/>
-        </w:rPr>
-        <w:t>add</w:t>
-      </w:r>
-      <w:r>
-        <w:rPr>
-          <w:rFonts w:ascii="Consolas" w:hAnsi="Consolas" w:cs="Consolas"/>
-          <w:color w:val="0000FF"/>
-          <w:sz w:val="19"/>
-          <w:szCs w:val="19"/>
-        </w:rPr>
-        <w:t xml:space="preserve"> </w:t>
+        <w:t xml:space="preserve">          </w:t>
       </w:r>
       <w:r>
         <w:rPr>
@@ -2485,7 +2745,7 @@
           <w:sz w:val="19"/>
           <w:szCs w:val="19"/>
         </w:rPr>
-        <w:t>name</w:t>
+        <w:t>initializeData</w:t>
       </w:r>
       <w:r>
         <w:rPr>
@@ -2512,7 +2772,7 @@
           <w:sz w:val="19"/>
           <w:szCs w:val="19"/>
         </w:rPr>
-        <w:t>xml</w:t>
+        <w:t>D:\log\Traces.svclog</w:t>
       </w:r>
       <w:r>
         <w:rPr>
@@ -2635,7 +2895,7 @@
           <w:sz w:val="19"/>
           <w:szCs w:val="19"/>
         </w:rPr>
-        <w:t xml:space="preserve">      &lt;</w:t>
+        <w:t xml:space="preserve">    &lt;/</w:t>
       </w:r>
       <w:r>
         <w:rPr>
@@ -2644,148 +2904,16 @@
           <w:sz w:val="19"/>
           <w:szCs w:val="19"/>
         </w:rPr>
-        <w:t>source</w:t>
-      </w:r>
-      <w:r>
-        <w:rPr>
-          <w:rFonts w:ascii="Consolas" w:hAnsi="Consolas" w:cs="Consolas"/>
-          <w:color w:val="0000FF"/>
-          <w:sz w:val="19"/>
-          <w:szCs w:val="19"/>
-        </w:rPr>
-        <w:t xml:space="preserve"> </w:t>
-      </w:r>
-      <w:r>
-        <w:rPr>
-          <w:rFonts w:ascii="Consolas" w:hAnsi="Consolas" w:cs="Consolas"/>
-          <w:color w:val="FF0000"/>
-          <w:sz w:val="19"/>
-          <w:szCs w:val="19"/>
-        </w:rPr>
-        <w:t>name</w:t>
-      </w:r>
-      <w:r>
-        <w:rPr>
-          <w:rFonts w:ascii="Consolas" w:hAnsi="Consolas" w:cs="Consolas"/>
-          <w:color w:val="0000FF"/>
-          <w:sz w:val="19"/>
-          <w:szCs w:val="19"/>
-        </w:rPr>
-        <w:t>=</w:t>
-      </w:r>
-      <w:r>
-        <w:rPr>
-          <w:rFonts w:ascii="Consolas" w:hAnsi="Consolas" w:cs="Consolas"/>
-          <w:color w:val="000000"/>
-          <w:sz w:val="19"/>
-          <w:szCs w:val="19"/>
-        </w:rPr>
-        <w:t>"</w:t>
-      </w:r>
-      <w:proofErr w:type="spellStart"/>
-      <w:r>
-        <w:rPr>
-          <w:rFonts w:ascii="Consolas" w:hAnsi="Consolas" w:cs="Consolas"/>
-          <w:color w:val="0000FF"/>
-          <w:sz w:val="19"/>
-          <w:szCs w:val="19"/>
-        </w:rPr>
-        <w:t>UserTraceSource</w:t>
-      </w:r>
-      <w:proofErr w:type="spellEnd"/>
-      <w:r>
-        <w:rPr>
-          <w:rFonts w:ascii="Consolas" w:hAnsi="Consolas" w:cs="Consolas"/>
-          <w:color w:val="000000"/>
-          <w:sz w:val="19"/>
-          <w:szCs w:val="19"/>
-        </w:rPr>
-        <w:t>"</w:t>
-      </w:r>
-      <w:r>
-        <w:rPr>
-          <w:rFonts w:ascii="Consolas" w:hAnsi="Consolas" w:cs="Consolas"/>
-          <w:color w:val="0000FF"/>
-          <w:sz w:val="19"/>
-          <w:szCs w:val="19"/>
-        </w:rPr>
-        <w:t xml:space="preserve"> </w:t>
-      </w:r>
-      <w:proofErr w:type="spellStart"/>
-      <w:r>
-        <w:rPr>
-          <w:rFonts w:ascii="Consolas" w:hAnsi="Consolas" w:cs="Consolas"/>
-          <w:color w:val="FF0000"/>
-          <w:sz w:val="19"/>
-          <w:szCs w:val="19"/>
-        </w:rPr>
-        <w:t>switchValue</w:t>
-      </w:r>
-      <w:proofErr w:type="spellEnd"/>
-      <w:r>
-        <w:rPr>
-          <w:rFonts w:ascii="Consolas" w:hAnsi="Consolas" w:cs="Consolas"/>
-          <w:color w:val="0000FF"/>
-          <w:sz w:val="19"/>
-          <w:szCs w:val="19"/>
-        </w:rPr>
-        <w:t>=</w:t>
-      </w:r>
-      <w:r>
-        <w:rPr>
-          <w:rFonts w:ascii="Consolas" w:hAnsi="Consolas" w:cs="Consolas"/>
-          <w:color w:val="000000"/>
-          <w:sz w:val="19"/>
-          <w:szCs w:val="19"/>
-        </w:rPr>
-        <w:t>"</w:t>
-      </w:r>
-      <w:r>
-        <w:rPr>
-          <w:rFonts w:ascii="Consolas" w:hAnsi="Consolas" w:cs="Consolas"/>
-          <w:color w:val="0000FF"/>
-          <w:sz w:val="19"/>
-          <w:szCs w:val="19"/>
-        </w:rPr>
-        <w:t xml:space="preserve">Information, </w:t>
-      </w:r>
-      <w:proofErr w:type="spellStart"/>
-      <w:r>
-        <w:rPr>
-          <w:rFonts w:ascii="Consolas" w:hAnsi="Consolas" w:cs="Consolas"/>
-          <w:color w:val="0000FF"/>
-          <w:sz w:val="19"/>
-          <w:szCs w:val="19"/>
-        </w:rPr>
-        <w:t>ActivityTracing</w:t>
-      </w:r>
-      <w:proofErr w:type="spellEnd"/>
-      <w:r>
-        <w:rPr>
-          <w:rFonts w:ascii="Consolas" w:hAnsi="Consolas" w:cs="Consolas"/>
-          <w:color w:val="0000FF"/>
-          <w:sz w:val="19"/>
-          <w:szCs w:val="19"/>
-        </w:rPr>
-        <w:t>, Critical, Error</w:t>
-      </w:r>
-      <w:r>
-        <w:rPr>
-          <w:rFonts w:ascii="Consolas" w:hAnsi="Consolas" w:cs="Consolas"/>
-          <w:color w:val="000000"/>
-          <w:sz w:val="19"/>
-          <w:szCs w:val="19"/>
-        </w:rPr>
-        <w:t>"</w:t>
-      </w:r>
-      <w:r>
-        <w:rPr>
-          <w:rFonts w:ascii="Consolas" w:hAnsi="Consolas" w:cs="Consolas"/>
-          <w:color w:val="0000FF"/>
-          <w:sz w:val="19"/>
-          <w:szCs w:val="19"/>
-        </w:rPr>
-        <w:t xml:space="preserve"> &gt;</w:t>
+        <w:t>sources</w:t>
+      </w:r>
+      <w:r>
+        <w:rPr>
+          <w:rFonts w:ascii="Consolas" w:hAnsi="Consolas" w:cs="Consolas"/>
+          <w:color w:val="0000FF"/>
+          <w:sz w:val="19"/>
+          <w:szCs w:val="19"/>
+        </w:rPr>
+        <w:t>&gt;</w:t>
       </w:r>
     </w:p>
     <w:p>
@@ -2808,9 +2936,8 @@
           <w:sz w:val="19"/>
           <w:szCs w:val="19"/>
         </w:rPr>
-        <w:t xml:space="preserve">        &lt;</w:t>
-      </w:r>
-      <w:proofErr w:type="gramStart"/>
+        <w:t xml:space="preserve">    &lt;</w:t>
+      </w:r>
       <w:r>
         <w:rPr>
           <w:rFonts w:ascii="Consolas" w:hAnsi="Consolas" w:cs="Consolas"/>
@@ -2818,17 +2945,70 @@
           <w:sz w:val="19"/>
           <w:szCs w:val="19"/>
         </w:rPr>
-        <w:t>listeners</w:t>
-      </w:r>
-      <w:proofErr w:type="gramEnd"/>
-      <w:r>
-        <w:rPr>
-          <w:rFonts w:ascii="Consolas" w:hAnsi="Consolas" w:cs="Consolas"/>
-          <w:color w:val="0000FF"/>
-          <w:sz w:val="19"/>
-          <w:szCs w:val="19"/>
-        </w:rPr>
-        <w:t>&gt;</w:t>
+        <w:t>trace</w:t>
+      </w:r>
+      <w:r>
+        <w:rPr>
+          <w:rFonts w:ascii="Consolas" w:hAnsi="Consolas" w:cs="Consolas"/>
+          <w:color w:val="0000FF"/>
+          <w:sz w:val="19"/>
+          <w:szCs w:val="19"/>
+        </w:rPr>
+        <w:t xml:space="preserve"> </w:t>
+      </w:r>
+      <w:r>
+        <w:rPr>
+          <w:rFonts w:ascii="Consolas" w:hAnsi="Consolas" w:cs="Consolas"/>
+          <w:color w:val="FF0000"/>
+          <w:sz w:val="19"/>
+          <w:szCs w:val="19"/>
+        </w:rPr>
+        <w:t>autoflush</w:t>
+      </w:r>
+      <w:r>
+        <w:rPr>
+          <w:rFonts w:ascii="Consolas" w:hAnsi="Consolas" w:cs="Consolas"/>
+          <w:color w:val="0000FF"/>
+          <w:sz w:val="19"/>
+          <w:szCs w:val="19"/>
+        </w:rPr>
+        <w:t>=</w:t>
+      </w:r>
+      <w:r>
+        <w:rPr>
+          <w:rFonts w:ascii="Consolas" w:hAnsi="Consolas" w:cs="Consolas"/>
+          <w:color w:val="000000"/>
+          <w:sz w:val="19"/>
+          <w:szCs w:val="19"/>
+        </w:rPr>
+        <w:t>"</w:t>
+      </w:r>
+      <w:r>
+        <w:rPr>
+          <w:rFonts w:ascii="Consolas" w:hAnsi="Consolas" w:cs="Consolas"/>
+          <w:color w:val="0000FF"/>
+          <w:sz w:val="19"/>
+          <w:szCs w:val="19"/>
+        </w:rPr>
+        <w:t>true</w:t>
+      </w:r>
+      <w:r>
+        <w:rPr>
+          <w:rFonts w:ascii="Consolas" w:hAnsi="Consolas" w:cs="Consolas"/>
+          <w:color w:val="000000"/>
+          <w:sz w:val="19"/>
+          <w:szCs w:val="19"/>
+        </w:rPr>
+        <w:t>"</w:t>
+      </w:r>
+      <w:r>
+        <w:rPr>
+          <w:rFonts w:ascii="Consolas" w:hAnsi="Consolas" w:cs="Consolas"/>
+          <w:color w:val="0000FF"/>
+          <w:sz w:val="19"/>
+          <w:szCs w:val="19"/>
+        </w:rPr>
+        <w:t xml:space="preserve"> /&gt;</w:t>
       </w:r>
     </w:p>
     <w:p>
@@ -2851,7 +3031,7 @@
           <w:sz w:val="19"/>
           <w:szCs w:val="19"/>
         </w:rPr>
-        <w:t xml:space="preserve">          &lt;</w:t>
+        <w:t xml:space="preserve">    &lt;</w:t>
       </w:r>
       <w:r>
         <w:rPr>
@@ -2860,61 +3040,16 @@
           <w:sz w:val="19"/>
           <w:szCs w:val="19"/>
         </w:rPr>
-        <w:t>add</w:t>
-      </w:r>
-      <w:r>
-        <w:rPr>
-          <w:rFonts w:ascii="Consolas" w:hAnsi="Consolas" w:cs="Consolas"/>
-          <w:color w:val="0000FF"/>
-          <w:sz w:val="19"/>
-          <w:szCs w:val="19"/>
-        </w:rPr>
-        <w:t xml:space="preserve"> </w:t>
-      </w:r>
-      <w:r>
-        <w:rPr>
-          <w:rFonts w:ascii="Consolas" w:hAnsi="Consolas" w:cs="Consolas"/>
-          <w:color w:val="FF0000"/>
-          <w:sz w:val="19"/>
-          <w:szCs w:val="19"/>
-        </w:rPr>
-        <w:t>name</w:t>
-      </w:r>
-      <w:r>
-        <w:rPr>
-          <w:rFonts w:ascii="Consolas" w:hAnsi="Consolas" w:cs="Consolas"/>
-          <w:color w:val="0000FF"/>
-          <w:sz w:val="19"/>
-          <w:szCs w:val="19"/>
-        </w:rPr>
-        <w:t>=</w:t>
-      </w:r>
-      <w:r>
-        <w:rPr>
-          <w:rFonts w:ascii="Consolas" w:hAnsi="Consolas" w:cs="Consolas"/>
-          <w:color w:val="000000"/>
-          <w:sz w:val="19"/>
-          <w:szCs w:val="19"/>
-        </w:rPr>
-        <w:t>"</w:t>
-      </w:r>
-      <w:r>
-        <w:rPr>
-          <w:rFonts w:ascii="Consolas" w:hAnsi="Consolas" w:cs="Consolas"/>
-          <w:color w:val="0000FF"/>
-          <w:sz w:val="19"/>
-          <w:szCs w:val="19"/>
-        </w:rPr>
-        <w:t>xml</w:t>
-      </w:r>
-      <w:r>
-        <w:rPr>
-          <w:rFonts w:ascii="Consolas" w:hAnsi="Consolas" w:cs="Consolas"/>
-          <w:color w:val="000000"/>
-          <w:sz w:val="19"/>
-          <w:szCs w:val="19"/>
-        </w:rPr>
-        <w:t>"</w:t>
+        <w:t>sharedListeners</w:t>
+      </w:r>
+      <w:r>
+        <w:rPr>
+          <w:rFonts w:ascii="Consolas" w:hAnsi="Consolas" w:cs="Consolas"/>
+          <w:color w:val="0000FF"/>
+          <w:sz w:val="19"/>
+          <w:szCs w:val="19"/>
+        </w:rPr>
+        <w:t>&gt;</w:t>
       </w:r>
     </w:p>
     <w:p>
@@ -2937,9 +3072,26 @@
           <w:sz w:val="19"/>
           <w:szCs w:val="19"/>
         </w:rPr>
-        <w:t xml:space="preserve">             </w:t>
-      </w:r>
-      <w:proofErr w:type="gramStart"/>
+        <w:t xml:space="preserve">      &lt;</w:t>
+      </w:r>
+      <w:r>
+        <w:rPr>
+          <w:rFonts w:ascii="Consolas" w:hAnsi="Consolas" w:cs="Consolas"/>
+          <w:color w:val="A31515"/>
+          <w:sz w:val="19"/>
+          <w:szCs w:val="19"/>
+        </w:rPr>
+        <w:t>add</w:t>
+      </w:r>
+      <w:r>
+        <w:rPr>
+          <w:rFonts w:ascii="Consolas" w:hAnsi="Consolas" w:cs="Consolas"/>
+          <w:color w:val="0000FF"/>
+          <w:sz w:val="19"/>
+          <w:szCs w:val="19"/>
+        </w:rPr>
+        <w:t xml:space="preserve"> </w:t>
+      </w:r>
       <w:r>
         <w:rPr>
           <w:rFonts w:ascii="Consolas" w:hAnsi="Consolas" w:cs="Consolas"/>
@@ -2947,9 +3099,62 @@
           <w:sz w:val="19"/>
           <w:szCs w:val="19"/>
         </w:rPr>
+        <w:t>name</w:t>
+      </w:r>
+      <w:r>
+        <w:rPr>
+          <w:rFonts w:ascii="Consolas" w:hAnsi="Consolas" w:cs="Consolas"/>
+          <w:color w:val="0000FF"/>
+          <w:sz w:val="19"/>
+          <w:szCs w:val="19"/>
+        </w:rPr>
+        <w:t>=</w:t>
+      </w:r>
+      <w:r>
+        <w:rPr>
+          <w:rFonts w:ascii="Consolas" w:hAnsi="Consolas" w:cs="Consolas"/>
+          <w:color w:val="000000"/>
+          <w:sz w:val="19"/>
+          <w:szCs w:val="19"/>
+        </w:rPr>
+        <w:t>"</w:t>
+      </w:r>
+      <w:r>
+        <w:rPr>
+          <w:rFonts w:ascii="Consolas" w:hAnsi="Consolas" w:cs="Consolas"/>
+          <w:color w:val="0000FF"/>
+          <w:sz w:val="19"/>
+          <w:szCs w:val="19"/>
+        </w:rPr>
+        <w:t>xml</w:t>
+      </w:r>
+      <w:r>
+        <w:rPr>
+          <w:rFonts w:ascii="Consolas" w:hAnsi="Consolas" w:cs="Consolas"/>
+          <w:color w:val="000000"/>
+          <w:sz w:val="19"/>
+          <w:szCs w:val="19"/>
+        </w:rPr>
+        <w:t>"</w:t>
+      </w:r>
+      <w:r>
+        <w:rPr>
+          <w:rFonts w:ascii="Consolas" w:hAnsi="Consolas" w:cs="Consolas"/>
+          <w:color w:val="0000FF"/>
+          <w:sz w:val="19"/>
+          <w:szCs w:val="19"/>
+        </w:rPr>
+        <w:t xml:space="preserve"> </w:t>
+      </w:r>
+      <w:r>
+        <w:rPr>
+          <w:rFonts w:ascii="Consolas" w:hAnsi="Consolas" w:cs="Consolas"/>
+          <w:color w:val="FF0000"/>
+          <w:sz w:val="19"/>
+          <w:szCs w:val="19"/>
+        </w:rPr>
         <w:t>type</w:t>
       </w:r>
-      <w:proofErr w:type="gramEnd"/>
       <w:r>
         <w:rPr>
           <w:rFonts w:ascii="Consolas" w:hAnsi="Consolas" w:cs="Consolas"/>
@@ -2968,7 +3173,6 @@
         </w:rPr>
         <w:t>"</w:t>
       </w:r>
-      <w:proofErr w:type="spellStart"/>
       <w:r>
         <w:rPr>
           <w:rFonts w:ascii="Consolas" w:hAnsi="Consolas" w:cs="Consolas"/>
@@ -2978,7 +3182,6 @@
         </w:rPr>
         <w:t>System.Diagnostics.XmlWriterTraceListener</w:t>
       </w:r>
-      <w:proofErr w:type="spellEnd"/>
       <w:r>
         <w:rPr>
           <w:rFonts w:ascii="Consolas" w:hAnsi="Consolas" w:cs="Consolas"/>
@@ -2987,6 +3190,69 @@
           <w:szCs w:val="19"/>
         </w:rPr>
         <w:t>"</w:t>
+      </w:r>
+      <w:r>
+        <w:rPr>
+          <w:rFonts w:ascii="Consolas" w:hAnsi="Consolas" w:cs="Consolas"/>
+          <w:color w:val="0000FF"/>
+          <w:sz w:val="19"/>
+          <w:szCs w:val="19"/>
+        </w:rPr>
+        <w:t xml:space="preserve"> </w:t>
+      </w:r>
+      <w:r>
+        <w:rPr>
+          <w:rFonts w:ascii="Consolas" w:hAnsi="Consolas" w:cs="Consolas"/>
+          <w:color w:val="FF0000"/>
+          <w:sz w:val="19"/>
+          <w:szCs w:val="19"/>
+        </w:rPr>
+        <w:t>initializeData</w:t>
+      </w:r>
+      <w:r>
+        <w:rPr>
+          <w:rFonts w:ascii="Consolas" w:hAnsi="Consolas" w:cs="Consolas"/>
+          <w:color w:val="0000FF"/>
+          <w:sz w:val="19"/>
+          <w:szCs w:val="19"/>
+        </w:rPr>
+        <w:t>=</w:t>
+      </w:r>
+      <w:r>
+        <w:rPr>
+          <w:rFonts w:ascii="Consolas" w:hAnsi="Consolas" w:cs="Consolas"/>
+          <w:color w:val="000000"/>
+          <w:sz w:val="19"/>
+          <w:szCs w:val="19"/>
+        </w:rPr>
+        <w:t>"</w:t>
+      </w:r>
+      <w:r>
+        <w:rPr>
+          <w:rFonts w:ascii="Consolas" w:hAnsi="Consolas" w:cs="Consolas"/>
+          <w:color w:val="0000FF"/>
+          <w:sz w:val="19"/>
+          <w:szCs w:val="19"/>
+        </w:rPr>
+        <w:t>D:\log\Traces.svclog</w:t>
+      </w:r>
+      <w:r>
+        <w:rPr>
+          <w:rFonts w:ascii="Consolas" w:hAnsi="Consolas" w:cs="Consolas"/>
+          <w:color w:val="000000"/>
+          <w:sz w:val="19"/>
+          <w:szCs w:val="19"/>
+        </w:rPr>
+        <w:t>"</w:t>
+      </w:r>
+      <w:r>
+        <w:rPr>
+          <w:rFonts w:ascii="Consolas" w:hAnsi="Consolas" w:cs="Consolas"/>
+          <w:color w:val="0000FF"/>
+          <w:sz w:val="19"/>
+          <w:szCs w:val="19"/>
+        </w:rPr>
+        <w:t xml:space="preserve"> /&gt;</w:t>
       </w:r>
     </w:p>
     <w:p>
@@ -3009,63 +3275,100 @@
           <w:sz w:val="19"/>
           <w:szCs w:val="19"/>
         </w:rPr>
-        <w:t xml:space="preserve">             </w:t>
-      </w:r>
-      <w:proofErr w:type="spellStart"/>
-      <w:r>
-        <w:rPr>
-          <w:rFonts w:ascii="Consolas" w:hAnsi="Consolas" w:cs="Consolas"/>
-          <w:color w:val="FF0000"/>
-          <w:sz w:val="19"/>
-          <w:szCs w:val="19"/>
-        </w:rPr>
-        <w:t>initializeData</w:t>
-      </w:r>
-      <w:proofErr w:type="spellEnd"/>
-      <w:r>
-        <w:rPr>
-          <w:rFonts w:ascii="Consolas" w:hAnsi="Consolas" w:cs="Consolas"/>
-          <w:color w:val="0000FF"/>
-          <w:sz w:val="19"/>
-          <w:szCs w:val="19"/>
-        </w:rPr>
-        <w:t>=</w:t>
-      </w:r>
-      <w:r>
-        <w:rPr>
-          <w:rFonts w:ascii="Consolas" w:hAnsi="Consolas" w:cs="Consolas"/>
-          <w:color w:val="000000"/>
-          <w:sz w:val="19"/>
-          <w:szCs w:val="19"/>
-        </w:rPr>
-        <w:t>"</w:t>
-      </w:r>
-      <w:r>
-        <w:rPr>
-          <w:rFonts w:ascii="Consolas" w:hAnsi="Consolas" w:cs="Consolas"/>
-          <w:color w:val="0000FF"/>
-          <w:sz w:val="19"/>
-          <w:szCs w:val="19"/>
-        </w:rPr>
-        <w:t>C:\logs\UserTraces.svclog</w:t>
-      </w:r>
-      <w:r>
-        <w:rPr>
-          <w:rFonts w:ascii="Consolas" w:hAnsi="Consolas" w:cs="Consolas"/>
-          <w:color w:val="000000"/>
-          <w:sz w:val="19"/>
-          <w:szCs w:val="19"/>
-        </w:rPr>
-        <w:t>"</w:t>
-      </w:r>
-      <w:r>
-        <w:rPr>
-          <w:rFonts w:ascii="Consolas" w:hAnsi="Consolas" w:cs="Consolas"/>
-          <w:color w:val="0000FF"/>
-          <w:sz w:val="19"/>
-          <w:szCs w:val="19"/>
-        </w:rPr>
-        <w:t xml:space="preserve"> /&gt;</w:t>
+        <w:t xml:space="preserve">    &lt;/</w:t>
+      </w:r>
+      <w:r>
+        <w:rPr>
+          <w:rFonts w:ascii="Consolas" w:hAnsi="Consolas" w:cs="Consolas"/>
+          <w:color w:val="A31515"/>
+          <w:sz w:val="19"/>
+          <w:szCs w:val="19"/>
+        </w:rPr>
+        <w:t>sharedListeners</w:t>
+      </w:r>
+      <w:r>
+        <w:rPr>
+          <w:rFonts w:ascii="Consolas" w:hAnsi="Consolas" w:cs="Consolas"/>
+          <w:color w:val="0000FF"/>
+          <w:sz w:val="19"/>
+          <w:szCs w:val="19"/>
+        </w:rPr>
+        <w:t>&gt;</w:t>
+      </w:r>
+    </w:p>
+    <w:p>
+      <w:r>
+        <w:rPr>
+          <w:rFonts w:ascii="Consolas" w:hAnsi="Consolas" w:cs="Consolas"/>
+          <w:color w:val="0000FF"/>
+          <w:sz w:val="19"/>
+          <w:szCs w:val="19"/>
+        </w:rPr>
+        <w:t xml:space="preserve">  &lt;/</w:t>
+      </w:r>
+      <w:r>
+        <w:rPr>
+          <w:rFonts w:ascii="Consolas" w:hAnsi="Consolas" w:cs="Consolas"/>
+          <w:color w:val="A31515"/>
+          <w:sz w:val="19"/>
+          <w:szCs w:val="19"/>
+        </w:rPr>
+        <w:t>system.diagnostics</w:t>
+      </w:r>
+      <w:r>
+        <w:rPr>
+          <w:rFonts w:ascii="Consolas" w:hAnsi="Consolas" w:cs="Consolas"/>
+          <w:color w:val="0000FF"/>
+          <w:sz w:val="19"/>
+          <w:szCs w:val="19"/>
+        </w:rPr>
+        <w:t>&gt;</w:t>
+      </w:r>
+    </w:p>
+    <w:p/>
+    <w:p>
+      <w:r>
+        <w:lastRenderedPageBreak/>
+        <w:t xml:space="preserve">and add this to </w:t>
+      </w:r>
+      <w:r>
+        <w:rPr>
+          <w:rFonts w:ascii="Consolas" w:hAnsi="Consolas" w:cs="Consolas"/>
+          <w:color w:val="0000FF"/>
+          <w:sz w:val="19"/>
+          <w:szCs w:val="19"/>
+        </w:rPr>
+        <w:t>&lt;</w:t>
+      </w:r>
+      <w:r>
+        <w:rPr>
+          <w:rFonts w:ascii="Consolas" w:hAnsi="Consolas" w:cs="Consolas"/>
+          <w:color w:val="A31515"/>
+          <w:sz w:val="19"/>
+          <w:szCs w:val="19"/>
+        </w:rPr>
+        <w:t>system.serviceModel</w:t>
+      </w:r>
+      <w:r>
+        <w:rPr>
+          <w:rFonts w:ascii="Consolas" w:hAnsi="Consolas" w:cs="Consolas"/>
+          <w:color w:val="0000FF"/>
+          <w:sz w:val="19"/>
+          <w:szCs w:val="19"/>
+        </w:rPr>
+        <w:t>&gt;</w:t>
+      </w:r>
+      <w:r>
+        <w:rPr>
+          <w:rFonts w:ascii="Consolas" w:hAnsi="Consolas" w:cs="Consolas"/>
+          <w:color w:val="0000FF"/>
+          <w:sz w:val="19"/>
+          <w:szCs w:val="19"/>
+        </w:rPr>
+        <w:t xml:space="preserve"> </w:t>
+      </w:r>
+      <w:r>
+        <w:t>:</w:t>
       </w:r>
     </w:p>
     <w:p>
@@ -3088,7 +3391,7 @@
           <w:sz w:val="19"/>
           <w:szCs w:val="19"/>
         </w:rPr>
-        <w:t xml:space="preserve">        &lt;/</w:t>
+        <w:t xml:space="preserve">  &lt;</w:t>
       </w:r>
       <w:r>
         <w:rPr>
@@ -3097,7 +3400,7 @@
           <w:sz w:val="19"/>
           <w:szCs w:val="19"/>
         </w:rPr>
-        <w:t>listeners</w:t>
+        <w:t>diagnostics</w:t>
       </w:r>
       <w:r>
         <w:rPr>
@@ -3129,7 +3432,7 @@
           <w:sz w:val="19"/>
           <w:szCs w:val="19"/>
         </w:rPr>
-        <w:t xml:space="preserve">      &lt;/</w:t>
+        <w:t xml:space="preserve">      &lt;</w:t>
       </w:r>
       <w:r>
         <w:rPr>
@@ -3138,16 +3441,7 @@
           <w:sz w:val="19"/>
           <w:szCs w:val="19"/>
         </w:rPr>
-        <w:t>source</w:t>
-      </w:r>
-      <w:r>
-        <w:rPr>
-          <w:rFonts w:ascii="Consolas" w:hAnsi="Consolas" w:cs="Consolas"/>
-          <w:color w:val="0000FF"/>
-          <w:sz w:val="19"/>
-          <w:szCs w:val="19"/>
-        </w:rPr>
-        <w:t>&gt;</w:t>
+        <w:t>messageLogging</w:t>
       </w:r>
     </w:p>
     <w:p>
@@ -3170,25 +3464,52 @@
           <w:sz w:val="19"/>
           <w:szCs w:val="19"/>
         </w:rPr>
-        <w:t xml:space="preserve">    &lt;/</w:t>
-      </w:r>
-      <w:r>
-        <w:rPr>
-          <w:rFonts w:ascii="Consolas" w:hAnsi="Consolas" w:cs="Consolas"/>
-          <w:color w:val="A31515"/>
-          <w:sz w:val="19"/>
-          <w:szCs w:val="19"/>
-        </w:rPr>
-        <w:t>sources</w:t>
-      </w:r>
-      <w:r>
-        <w:rPr>
-          <w:rFonts w:ascii="Consolas" w:hAnsi="Consolas" w:cs="Consolas"/>
-          <w:color w:val="0000FF"/>
-          <w:sz w:val="19"/>
-          <w:szCs w:val="19"/>
-        </w:rPr>
-        <w:t>&gt;</w:t>
+        <w:t xml:space="preserve">           </w:t>
+      </w:r>
+      <w:r>
+        <w:rPr>
+          <w:rFonts w:ascii="Consolas" w:hAnsi="Consolas" w:cs="Consolas"/>
+          <w:color w:val="FF0000"/>
+          <w:sz w:val="19"/>
+          <w:szCs w:val="19"/>
+        </w:rPr>
+        <w:t>logEntireMessage</w:t>
+      </w:r>
+      <w:r>
+        <w:rPr>
+          <w:rFonts w:ascii="Consolas" w:hAnsi="Consolas" w:cs="Consolas"/>
+          <w:color w:val="0000FF"/>
+          <w:sz w:val="19"/>
+          <w:szCs w:val="19"/>
+        </w:rPr>
+        <w:t>=</w:t>
+      </w:r>
+      <w:r>
+        <w:rPr>
+          <w:rFonts w:ascii="Consolas" w:hAnsi="Consolas" w:cs="Consolas"/>
+          <w:color w:val="000000"/>
+          <w:sz w:val="19"/>
+          <w:szCs w:val="19"/>
+        </w:rPr>
+        <w:t>"</w:t>
+      </w:r>
+      <w:r>
+        <w:rPr>
+          <w:rFonts w:ascii="Consolas" w:hAnsi="Consolas" w:cs="Consolas"/>
+          <w:color w:val="0000FF"/>
+          <w:sz w:val="19"/>
+          <w:szCs w:val="19"/>
+        </w:rPr>
+        <w:t>true</w:t>
+      </w:r>
+      <w:r>
+        <w:rPr>
+          <w:rFonts w:ascii="Consolas" w:hAnsi="Consolas" w:cs="Consolas"/>
+          <w:color w:val="000000"/>
+          <w:sz w:val="19"/>
+          <w:szCs w:val="19"/>
+        </w:rPr>
+        <w:t>"</w:t>
       </w:r>
     </w:p>
     <w:p>
@@ -3211,27 +3532,8 @@
           <w:sz w:val="19"/>
           <w:szCs w:val="19"/>
         </w:rPr>
-        <w:t xml:space="preserve">    &lt;</w:t>
-      </w:r>
-      <w:r>
-        <w:rPr>
-          <w:rFonts w:ascii="Consolas" w:hAnsi="Consolas" w:cs="Consolas"/>
-          <w:color w:val="A31515"/>
-          <w:sz w:val="19"/>
-          <w:szCs w:val="19"/>
-        </w:rPr>
-        <w:t>trace</w:t>
-      </w:r>
-      <w:r>
-        <w:rPr>
-          <w:rFonts w:ascii="Consolas" w:hAnsi="Consolas" w:cs="Consolas"/>
-          <w:color w:val="0000FF"/>
-          <w:sz w:val="19"/>
-          <w:szCs w:val="19"/>
-        </w:rPr>
-        <w:t xml:space="preserve"> </w:t>
-      </w:r>
-      <w:proofErr w:type="spellStart"/>
+        <w:t xml:space="preserve">           </w:t>
+      </w:r>
       <w:r>
         <w:rPr>
           <w:rFonts w:ascii="Consolas" w:hAnsi="Consolas" w:cs="Consolas"/>
@@ -3239,9 +3541,8 @@
           <w:sz w:val="19"/>
           <w:szCs w:val="19"/>
         </w:rPr>
-        <w:t>autoflush</w:t>
-      </w:r>
-      <w:proofErr w:type="spellEnd"/>
+        <w:t>logMalformedMessages</w:t>
+      </w:r>
       <w:r>
         <w:rPr>
           <w:rFonts w:ascii="Consolas" w:hAnsi="Consolas" w:cs="Consolas"/>
@@ -3267,7 +3568,7 @@
           <w:sz w:val="19"/>
           <w:szCs w:val="19"/>
         </w:rPr>
-        <w:t>true</w:t>
+        <w:t>false</w:t>
       </w:r>
       <w:r>
         <w:rPr>
@@ -3277,15 +3578,6 @@
           <w:szCs w:val="19"/>
         </w:rPr>
         <w:t>"</w:t>
-      </w:r>
-      <w:r>
-        <w:rPr>
-          <w:rFonts w:ascii="Consolas" w:hAnsi="Consolas" w:cs="Consolas"/>
-          <w:color w:val="0000FF"/>
-          <w:sz w:val="19"/>
-          <w:szCs w:val="19"/>
-        </w:rPr>
-        <w:t xml:space="preserve"> /&gt;</w:t>
       </w:r>
     </w:p>
     <w:p>
@@ -3308,29 +3600,52 @@
           <w:sz w:val="19"/>
           <w:szCs w:val="19"/>
         </w:rPr>
-        <w:t xml:space="preserve">    &lt;</w:t>
-      </w:r>
-      <w:proofErr w:type="spellStart"/>
-      <w:proofErr w:type="gramStart"/>
-      <w:r>
-        <w:rPr>
-          <w:rFonts w:ascii="Consolas" w:hAnsi="Consolas" w:cs="Consolas"/>
-          <w:color w:val="A31515"/>
-          <w:sz w:val="19"/>
-          <w:szCs w:val="19"/>
-        </w:rPr>
-        <w:t>sharedListeners</w:t>
-      </w:r>
-      <w:proofErr w:type="spellEnd"/>
-      <w:proofErr w:type="gramEnd"/>
-      <w:r>
-        <w:rPr>
-          <w:rFonts w:ascii="Consolas" w:hAnsi="Consolas" w:cs="Consolas"/>
-          <w:color w:val="0000FF"/>
-          <w:sz w:val="19"/>
-          <w:szCs w:val="19"/>
-        </w:rPr>
-        <w:t>&gt;</w:t>
+        <w:t xml:space="preserve">           </w:t>
+      </w:r>
+      <w:r>
+        <w:rPr>
+          <w:rFonts w:ascii="Consolas" w:hAnsi="Consolas" w:cs="Consolas"/>
+          <w:color w:val="FF0000"/>
+          <w:sz w:val="19"/>
+          <w:szCs w:val="19"/>
+        </w:rPr>
+        <w:t>logMessagesAtServiceLevel</w:t>
+      </w:r>
+      <w:r>
+        <w:rPr>
+          <w:rFonts w:ascii="Consolas" w:hAnsi="Consolas" w:cs="Consolas"/>
+          <w:color w:val="0000FF"/>
+          <w:sz w:val="19"/>
+          <w:szCs w:val="19"/>
+        </w:rPr>
+        <w:t>=</w:t>
+      </w:r>
+      <w:r>
+        <w:rPr>
+          <w:rFonts w:ascii="Consolas" w:hAnsi="Consolas" w:cs="Consolas"/>
+          <w:color w:val="000000"/>
+          <w:sz w:val="19"/>
+          <w:szCs w:val="19"/>
+        </w:rPr>
+        <w:t>"</w:t>
+      </w:r>
+      <w:r>
+        <w:rPr>
+          <w:rFonts w:ascii="Consolas" w:hAnsi="Consolas" w:cs="Consolas"/>
+          <w:color w:val="0000FF"/>
+          <w:sz w:val="19"/>
+          <w:szCs w:val="19"/>
+        </w:rPr>
+        <w:t>true</w:t>
+      </w:r>
+      <w:r>
+        <w:rPr>
+          <w:rFonts w:ascii="Consolas" w:hAnsi="Consolas" w:cs="Consolas"/>
+          <w:color w:val="000000"/>
+          <w:sz w:val="19"/>
+          <w:szCs w:val="19"/>
+        </w:rPr>
+        <w:t>"</w:t>
       </w:r>
     </w:p>
     <w:p>
@@ -3353,25 +3668,7 @@
           <w:sz w:val="19"/>
           <w:szCs w:val="19"/>
         </w:rPr>
-        <w:t xml:space="preserve">      &lt;</w:t>
-      </w:r>
-      <w:r>
-        <w:rPr>
-          <w:rFonts w:ascii="Consolas" w:hAnsi="Consolas" w:cs="Consolas"/>
-          <w:color w:val="A31515"/>
-          <w:sz w:val="19"/>
-          <w:szCs w:val="19"/>
-        </w:rPr>
-        <w:t>add</w:t>
-      </w:r>
-      <w:r>
-        <w:rPr>
-          <w:rFonts w:ascii="Consolas" w:hAnsi="Consolas" w:cs="Consolas"/>
-          <w:color w:val="0000FF"/>
-          <w:sz w:val="19"/>
-          <w:szCs w:val="19"/>
-        </w:rPr>
-        <w:t xml:space="preserve"> </w:t>
+        <w:t xml:space="preserve">           </w:t>
       </w:r>
       <w:r>
         <w:rPr>
@@ -3380,7 +3677,7 @@
           <w:sz w:val="19"/>
           <w:szCs w:val="19"/>
         </w:rPr>
-        <w:t>name</w:t>
+        <w:t>logMessagesAtTransportLevel</w:t>
       </w:r>
       <w:r>
         <w:rPr>
@@ -3407,7 +3704,7 @@
           <w:sz w:val="19"/>
           <w:szCs w:val="19"/>
         </w:rPr>
-        <w:t>xml</w:t>
+        <w:t>false</w:t>
       </w:r>
       <w:r>
         <w:rPr>
@@ -3417,15 +3714,6 @@
           <w:szCs w:val="19"/>
         </w:rPr>
         <w:t>"</w:t>
-      </w:r>
-      <w:r>
-        <w:rPr>
-          <w:rFonts w:ascii="Consolas" w:hAnsi="Consolas" w:cs="Consolas"/>
-          <w:color w:val="0000FF"/>
-          <w:sz w:val="19"/>
-          <w:szCs w:val="19"/>
-        </w:rPr>
-        <w:t xml:space="preserve"> </w:t>
       </w:r>
     </w:p>
     <w:p>
@@ -3450,7 +3738,6 @@
         </w:rPr>
         <w:t xml:space="preserve">           </w:t>
       </w:r>
-      <w:proofErr w:type="gramStart"/>
       <w:r>
         <w:rPr>
           <w:rFonts w:ascii="Consolas" w:hAnsi="Consolas" w:cs="Consolas"/>
@@ -3458,9 +3745,8 @@
           <w:sz w:val="19"/>
           <w:szCs w:val="19"/>
         </w:rPr>
-        <w:t>type</w:t>
-      </w:r>
-      <w:proofErr w:type="gramEnd"/>
+        <w:t>maxMessagesToLog</w:t>
+      </w:r>
       <w:r>
         <w:rPr>
           <w:rFonts w:ascii="Consolas" w:hAnsi="Consolas" w:cs="Consolas"/>
@@ -3479,17 +3765,15 @@
         </w:rPr>
         <w:t>"</w:t>
       </w:r>
-      <w:proofErr w:type="spellStart"/>
-      <w:r>
-        <w:rPr>
-          <w:rFonts w:ascii="Consolas" w:hAnsi="Consolas" w:cs="Consolas"/>
-          <w:color w:val="0000FF"/>
-          <w:sz w:val="19"/>
-          <w:szCs w:val="19"/>
-        </w:rPr>
-        <w:t>System.Diagnostics.XmlWriterTraceListener</w:t>
-      </w:r>
-      <w:proofErr w:type="spellEnd"/>
+      <w:r>
+        <w:rPr>
+          <w:rFonts w:ascii="Consolas" w:hAnsi="Consolas" w:cs="Consolas"/>
+          <w:color w:val="0000FF"/>
+          <w:sz w:val="19"/>
+          <w:szCs w:val="19"/>
+        </w:rPr>
+        <w:t>30000</w:t>
+      </w:r>
       <w:r>
         <w:rPr>
           <w:rFonts w:ascii="Consolas" w:hAnsi="Consolas" w:cs="Consolas"/>
@@ -3522,7 +3806,6 @@
         </w:rPr>
         <w:t xml:space="preserve">           </w:t>
       </w:r>
-      <w:proofErr w:type="spellStart"/>
       <w:r>
         <w:rPr>
           <w:rFonts w:ascii="Consolas" w:hAnsi="Consolas" w:cs="Consolas"/>
@@ -3530,9 +3813,8 @@
           <w:sz w:val="19"/>
           <w:szCs w:val="19"/>
         </w:rPr>
-        <w:t>initializeData</w:t>
-      </w:r>
-      <w:proofErr w:type="spellEnd"/>
+        <w:t>maxSizeOfMessageToLog</w:t>
+      </w:r>
       <w:r>
         <w:rPr>
           <w:rFonts w:ascii="Consolas" w:hAnsi="Consolas" w:cs="Consolas"/>
@@ -3558,7 +3840,7 @@
           <w:sz w:val="19"/>
           <w:szCs w:val="19"/>
         </w:rPr>
-        <w:t>d:\log\Traces.svclog</w:t>
+        <w:t>20000</w:t>
       </w:r>
       <w:r>
         <w:rPr>
@@ -3576,33 +3858,27 @@
           <w:sz w:val="19"/>
           <w:szCs w:val="19"/>
         </w:rPr>
-        <w:t xml:space="preserve"> /&gt;</w:t>
+        <w:t>/&gt;</w:t>
       </w:r>
     </w:p>
     <w:p>
       <w:pPr>
-        <w:autoSpaceDE w:val="0"/>
-        <w:autoSpaceDN w:val="0"/>
-        <w:adjustRightInd w:val="0"/>
-        <w:spacing w:after="0" w:line="240" w:lineRule="auto"/>
-        <w:rPr>
-          <w:rFonts w:ascii="Consolas" w:hAnsi="Consolas" w:cs="Consolas"/>
-          <w:color w:val="000000"/>
-          <w:sz w:val="19"/>
-          <w:szCs w:val="19"/>
-        </w:rPr>
-      </w:pPr>
-      <w:r>
-        <w:rPr>
-          <w:rFonts w:ascii="Consolas" w:hAnsi="Consolas" w:cs="Consolas"/>
-          <w:color w:val="0000FF"/>
-          <w:sz w:val="19"/>
-          <w:szCs w:val="19"/>
-        </w:rPr>
-        <w:lastRenderedPageBreak/>
+        <w:rPr>
+          <w:rFonts w:ascii="Consolas" w:hAnsi="Consolas" w:cs="Consolas"/>
+          <w:color w:val="0000FF"/>
+          <w:sz w:val="19"/>
+          <w:szCs w:val="19"/>
+        </w:rPr>
+      </w:pPr>
+      <w:r>
+        <w:rPr>
+          <w:rFonts w:ascii="Consolas" w:hAnsi="Consolas" w:cs="Consolas"/>
+          <w:color w:val="0000FF"/>
+          <w:sz w:val="19"/>
+          <w:szCs w:val="19"/>
+        </w:rPr>
         <w:t xml:space="preserve">    &lt;/</w:t>
       </w:r>
-      <w:proofErr w:type="spellStart"/>
       <w:r>
         <w:rPr>
           <w:rFonts w:ascii="Consolas" w:hAnsi="Consolas" w:cs="Consolas"/>
@@ -3610,9 +3886,8 @@
           <w:sz w:val="19"/>
           <w:szCs w:val="19"/>
         </w:rPr>
-        <w:t>sharedListeners</w:t>
-      </w:r>
-      <w:proofErr w:type="spellEnd"/>
+        <w:t>diagnostics</w:t>
+      </w:r>
       <w:r>
         <w:rPr>
           <w:rFonts w:ascii="Consolas" w:hAnsi="Consolas" w:cs="Consolas"/>
@@ -3621,78 +3896,48 @@
           <w:szCs w:val="19"/>
         </w:rPr>
         <w:t>&gt;</w:t>
+      </w:r>
+    </w:p>
+    <w:p/>
+    <w:p>
+      <w:pPr>
+        <w:rPr>
+          <w:rFonts w:ascii="Consolas" w:hAnsi="Consolas" w:cs="Consolas"/>
+          <w:color w:val="0000FF"/>
+          <w:sz w:val="19"/>
+          <w:szCs w:val="19"/>
+        </w:rPr>
+      </w:pPr>
+      <w:r>
+        <w:t xml:space="preserve">create manually the file: </w:t>
+      </w:r>
+      <w:r>
+        <w:rPr>
+          <w:rFonts w:ascii="Consolas" w:hAnsi="Consolas" w:cs="Consolas"/>
+          <w:color w:val="0000FF"/>
+          <w:sz w:val="19"/>
+          <w:szCs w:val="19"/>
+        </w:rPr>
+        <w:t>d:\log\Traces.svclog</w:t>
       </w:r>
     </w:p>
     <w:p>
       <w:pPr>
-        <w:autoSpaceDE w:val="0"/>
-        <w:autoSpaceDN w:val="0"/>
-        <w:adjustRightInd w:val="0"/>
-        <w:spacing w:after="0" w:line="240" w:lineRule="auto"/>
-        <w:rPr>
-          <w:rFonts w:ascii="Consolas" w:hAnsi="Consolas" w:cs="Consolas"/>
-          <w:color w:val="000000"/>
-          <w:sz w:val="19"/>
-          <w:szCs w:val="19"/>
-        </w:rPr>
-      </w:pPr>
-      <w:r>
-        <w:rPr>
-          <w:rFonts w:ascii="Consolas" w:hAnsi="Consolas" w:cs="Consolas"/>
-          <w:color w:val="0000FF"/>
-          <w:sz w:val="19"/>
-          <w:szCs w:val="19"/>
-        </w:rPr>
-        <w:t xml:space="preserve">  &lt;/</w:t>
-      </w:r>
-      <w:proofErr w:type="spellStart"/>
-      <w:r>
-        <w:rPr>
-          <w:rFonts w:ascii="Consolas" w:hAnsi="Consolas" w:cs="Consolas"/>
-          <w:color w:val="A31515"/>
-          <w:sz w:val="19"/>
-          <w:szCs w:val="19"/>
-        </w:rPr>
-        <w:t>system.diagnostics</w:t>
-      </w:r>
-      <w:proofErr w:type="spellEnd"/>
-      <w:r>
-        <w:rPr>
-          <w:rFonts w:ascii="Consolas" w:hAnsi="Consolas" w:cs="Consolas"/>
-          <w:color w:val="0000FF"/>
-          <w:sz w:val="19"/>
-          <w:szCs w:val="19"/>
-        </w:rPr>
-        <w:t>&gt;</w:t>
-      </w:r>
-    </w:p>
-    <w:p/>
-    <w:p/>
-    <w:p>
-      <w:pPr>
-        <w:rPr>
-          <w:rFonts w:ascii="Consolas" w:hAnsi="Consolas" w:cs="Consolas"/>
-          <w:color w:val="0000FF"/>
-          <w:sz w:val="19"/>
-          <w:szCs w:val="19"/>
-        </w:rPr>
-      </w:pPr>
-      <w:proofErr w:type="gramStart"/>
-      <w:r>
-        <w:t>create</w:t>
-      </w:r>
-      <w:proofErr w:type="gramEnd"/>
-      <w:r>
-        <w:t xml:space="preserve"> manually the file: </w:t>
-      </w:r>
-      <w:r>
-        <w:rPr>
-          <w:rFonts w:ascii="Consolas" w:hAnsi="Consolas" w:cs="Consolas"/>
-          <w:color w:val="0000FF"/>
-          <w:sz w:val="19"/>
-          <w:szCs w:val="19"/>
-        </w:rPr>
-        <w:t>d:\log\Traces.svclog</w:t>
+        <w:rPr>
+          <w:rFonts w:ascii="Consolas" w:hAnsi="Consolas" w:cs="Consolas"/>
+          <w:color w:val="0000FF"/>
+          <w:sz w:val="19"/>
+          <w:szCs w:val="19"/>
+        </w:rPr>
+      </w:pPr>
+      <w:r>
+        <w:rPr>
+          <w:rFonts w:ascii="Consolas" w:hAnsi="Consolas" w:cs="Consolas"/>
+          <w:color w:val="0000FF"/>
+          <w:sz w:val="19"/>
+          <w:szCs w:val="19"/>
+        </w:rPr>
+        <w:t>test service</w:t>
       </w:r>
     </w:p>
     <w:p>
@@ -3704,25 +3949,14 @@
           <w:szCs w:val="19"/>
         </w:rPr>
       </w:pPr>
-      <w:proofErr w:type="gramStart"/>
-      <w:r>
-        <w:rPr>
-          <w:rFonts w:ascii="Consolas" w:hAnsi="Consolas" w:cs="Consolas"/>
-          <w:color w:val="0000FF"/>
-          <w:sz w:val="19"/>
-          <w:szCs w:val="19"/>
-        </w:rPr>
-        <w:t>test</w:t>
-      </w:r>
-      <w:proofErr w:type="gramEnd"/>
-      <w:r>
-        <w:rPr>
-          <w:rFonts w:ascii="Consolas" w:hAnsi="Consolas" w:cs="Consolas"/>
-          <w:color w:val="0000FF"/>
-          <w:sz w:val="19"/>
-          <w:szCs w:val="19"/>
-        </w:rPr>
-        <w:t xml:space="preserve"> service</w:t>
+      <w:r>
+        <w:rPr>
+          <w:rFonts w:ascii="Consolas" w:hAnsi="Consolas" w:cs="Consolas"/>
+          <w:color w:val="0000FF"/>
+          <w:sz w:val="19"/>
+          <w:szCs w:val="19"/>
+        </w:rPr>
+        <w:t>open file with Microsoft Service Trace Viewer</w:t>
       </w:r>
     </w:p>
     <w:p>
@@ -3734,26 +3968,6 @@
           <w:szCs w:val="19"/>
         </w:rPr>
       </w:pPr>
-      <w:proofErr w:type="gramStart"/>
-      <w:r>
-        <w:rPr>
-          <w:rFonts w:ascii="Consolas" w:hAnsi="Consolas" w:cs="Consolas"/>
-          <w:color w:val="0000FF"/>
-          <w:sz w:val="19"/>
-          <w:szCs w:val="19"/>
-        </w:rPr>
-        <w:t>open</w:t>
-      </w:r>
-      <w:proofErr w:type="gramEnd"/>
-      <w:r>
-        <w:rPr>
-          <w:rFonts w:ascii="Consolas" w:hAnsi="Consolas" w:cs="Consolas"/>
-          <w:color w:val="0000FF"/>
-          <w:sz w:val="19"/>
-          <w:szCs w:val="19"/>
-        </w:rPr>
-        <w:t xml:space="preserve"> file with Microsoft Service Trace Viewer</w:t>
-      </w:r>
     </w:p>
     <w:p>
       <w:pPr>
@@ -3768,18 +3982,8 @@
     <w:p>
       <w:pPr>
         <w:rPr>
-          <w:rFonts w:ascii="Consolas" w:hAnsi="Consolas" w:cs="Consolas"/>
-          <w:color w:val="0000FF"/>
-          <w:sz w:val="19"/>
-          <w:szCs w:val="19"/>
-        </w:rPr>
-      </w:pPr>
-    </w:p>
-    <w:p>
-      <w:pPr>
-        <w:rPr>
-          <w:rFonts w:ascii="Consolas" w:hAnsi="Consolas" w:cs="Consolas"/>
-          <w:color w:val="0000FF"/>
+          <w:rStyle w:val="Hyperlink"/>
+          <w:rFonts w:ascii="Consolas" w:hAnsi="Consolas" w:cs="Consolas"/>
           <w:sz w:val="19"/>
           <w:szCs w:val="19"/>
         </w:rPr>
@@ -3805,6 +4009,17 @@
           <w:szCs w:val="19"/>
         </w:rPr>
       </w:pPr>
+      <w:hyperlink r:id="rId6" w:history="1">
+        <w:r>
+          <w:rPr>
+            <w:rStyle w:val="Hyperlink"/>
+            <w:rFonts w:ascii="Consolas" w:hAnsi="Consolas" w:cs="Consolas"/>
+            <w:sz w:val="19"/>
+            <w:szCs w:val="19"/>
+          </w:rPr>
+          <w:t>https://docs.microsoft.com/en-us/dotnet/framework/wcf/diagnostics/configuring-message-logging</w:t>
+        </w:r>
+      </w:hyperlink>
     </w:p>
     <w:p>
       <w:pPr>
@@ -3815,43 +4030,18 @@
           <w:szCs w:val="19"/>
         </w:rPr>
       </w:pPr>
-      <w:proofErr w:type="gramStart"/>
-      <w:r>
-        <w:rPr>
-          <w:rFonts w:ascii="Consolas" w:hAnsi="Consolas" w:cs="Consolas"/>
-          <w:color w:val="0000FF"/>
-          <w:sz w:val="19"/>
-          <w:szCs w:val="19"/>
-        </w:rPr>
-        <w:t>info</w:t>
-      </w:r>
-      <w:proofErr w:type="gramEnd"/>
-      <w:r>
-        <w:rPr>
-          <w:rFonts w:ascii="Consolas" w:hAnsi="Consolas" w:cs="Consolas"/>
-          <w:color w:val="0000FF"/>
-          <w:sz w:val="19"/>
-          <w:szCs w:val="19"/>
-        </w:rPr>
-        <w:t>:</w:t>
-      </w:r>
+      <w:bookmarkStart w:id="0" w:name="_GoBack"/>
+      <w:bookmarkEnd w:id="0"/>
     </w:p>
     <w:p>
       <w:pPr>
         <w:rPr>
-          <w:rFonts w:ascii="Segoe UI" w:hAnsi="Segoe UI" w:cs="Segoe UI"/>
-          <w:color w:val="000000"/>
-          <w:shd w:val="clear" w:color="auto" w:fill="FFFFFF"/>
-        </w:rPr>
-      </w:pPr>
-      <w:r>
-        <w:rPr>
-          <w:rFonts w:ascii="Segoe UI" w:hAnsi="Segoe UI" w:cs="Segoe UI"/>
-          <w:color w:val="000000"/>
-          <w:shd w:val="clear" w:color="auto" w:fill="FFFFFF"/>
-        </w:rPr>
-        <w:t>Tracing is not enabled by default. To activate tracing, you must create a trace listener and set a trace level other than "Off" for the selected trace source in configuration; otherwise, WCF does not generate any traces. If you do not specify a listener, tracing is automatically disabled. If a listener is defined, but no level is specified, the level is set to "Off" by default, which means that no trace is emitted.</w:t>
-      </w:r>
+          <w:rFonts w:ascii="Consolas" w:hAnsi="Consolas" w:cs="Consolas"/>
+          <w:color w:val="0000FF"/>
+          <w:sz w:val="19"/>
+          <w:szCs w:val="19"/>
+        </w:rPr>
+      </w:pPr>
     </w:p>
     <w:p>
       <w:pPr>
@@ -3864,13 +4054,48 @@
       </w:pPr>
       <w:r>
         <w:rPr>
+          <w:rFonts w:ascii="Consolas" w:hAnsi="Consolas" w:cs="Consolas"/>
+          <w:color w:val="0000FF"/>
+          <w:sz w:val="19"/>
+          <w:szCs w:val="19"/>
+        </w:rPr>
+        <w:t>info:</w:t>
+      </w:r>
+    </w:p>
+    <w:p>
+      <w:pPr>
+        <w:rPr>
           <w:rFonts w:ascii="Segoe UI" w:hAnsi="Segoe UI" w:cs="Segoe UI"/>
           <w:color w:val="000000"/>
           <w:shd w:val="clear" w:color="auto" w:fill="FFFFFF"/>
         </w:rPr>
+      </w:pPr>
+      <w:r>
+        <w:rPr>
+          <w:rFonts w:ascii="Segoe UI" w:hAnsi="Segoe UI" w:cs="Segoe UI"/>
+          <w:color w:val="000000"/>
+          <w:shd w:val="clear" w:color="auto" w:fill="FFFFFF"/>
+        </w:rPr>
+        <w:t>Tracing is not enabled by default. To activate tracing, you must create a trace listener and set a trace level other than "Off" for the selected trace source in configuration; otherwise, WCF does not generate any traces. If you do not specify a listener, tracing is automatically disabled. If a listener is defined, but no level is specified, the level is set to "Off" by default, which means that no trace is emitted.</w:t>
+      </w:r>
+    </w:p>
+    <w:p>
+      <w:pPr>
+        <w:rPr>
+          <w:rFonts w:ascii="Consolas" w:hAnsi="Consolas" w:cs="Consolas"/>
+          <w:color w:val="0000FF"/>
+          <w:sz w:val="19"/>
+          <w:szCs w:val="19"/>
+        </w:rPr>
+      </w:pPr>
+      <w:r>
+        <w:rPr>
+          <w:rFonts w:ascii="Segoe UI" w:hAnsi="Segoe UI" w:cs="Segoe UI"/>
+          <w:color w:val="000000"/>
+          <w:shd w:val="clear" w:color="auto" w:fill="FFFFFF"/>
+        </w:rPr>
         <w:t>The tracing level is controlled by the </w:t>
       </w:r>
-      <w:proofErr w:type="spellStart"/>
       <w:r>
         <w:rPr>
           <w:rStyle w:val="HTMLCode"/>
@@ -3881,7 +4106,6 @@
         </w:rPr>
         <w:t>switchValue</w:t>
       </w:r>
-      <w:proofErr w:type="spellEnd"/>
       <w:r>
         <w:rPr>
           <w:rFonts w:ascii="Segoe UI" w:hAnsi="Segoe UI" w:cs="Segoe UI"/>
@@ -4483,19 +4707,8 @@
                 <w:szCs w:val="24"/>
               </w:rPr>
               <w:br/>
-              <w:t xml:space="preserve">- </w:t>
-            </w:r>
-            <w:proofErr w:type="spellStart"/>
-            <w:r>
-              <w:rPr>
-                <w:rFonts w:ascii="Segoe UI" w:eastAsia="Times New Roman" w:hAnsi="Segoe UI" w:cs="Segoe UI"/>
-                <w:color w:val="000000"/>
-                <w:sz w:val="24"/>
-                <w:szCs w:val="24"/>
-              </w:rPr>
-              <w:t>OutOfMemoryException</w:t>
-            </w:r>
-            <w:proofErr w:type="spellEnd"/>
+              <w:t>- OutOfMemoryException</w:t>
+            </w:r>
             <w:r>
               <w:rPr>
                 <w:rFonts w:ascii="Segoe UI" w:eastAsia="Times New Roman" w:hAnsi="Segoe UI" w:cs="Segoe UI"/>
@@ -4504,47 +4717,7 @@
                 <w:szCs w:val="24"/>
               </w:rPr>
               <w:br/>
-              <w:t xml:space="preserve">- </w:t>
-            </w:r>
-            <w:proofErr w:type="spellStart"/>
-            <w:r>
-              <w:rPr>
-                <w:rFonts w:ascii="Segoe UI" w:eastAsia="Times New Roman" w:hAnsi="Segoe UI" w:cs="Segoe UI"/>
-                <w:color w:val="000000"/>
-                <w:sz w:val="24"/>
-                <w:szCs w:val="24"/>
-              </w:rPr>
-              <w:t>ThreadAbortException</w:t>
-            </w:r>
-            <w:proofErr w:type="spellEnd"/>
-            <w:r>
-              <w:rPr>
-                <w:rFonts w:ascii="Segoe UI" w:eastAsia="Times New Roman" w:hAnsi="Segoe UI" w:cs="Segoe UI"/>
-                <w:color w:val="000000"/>
-                <w:sz w:val="24"/>
-                <w:szCs w:val="24"/>
-              </w:rPr>
-              <w:t xml:space="preserve"> (the CLR invokes any </w:t>
-            </w:r>
-            <w:proofErr w:type="spellStart"/>
-            <w:r>
-              <w:rPr>
-                <w:rFonts w:ascii="Segoe UI" w:eastAsia="Times New Roman" w:hAnsi="Segoe UI" w:cs="Segoe UI"/>
-                <w:color w:val="000000"/>
-                <w:sz w:val="24"/>
-                <w:szCs w:val="24"/>
-              </w:rPr>
-              <w:t>ThreadAbortExceptionHandler</w:t>
-            </w:r>
-            <w:proofErr w:type="spellEnd"/>
-            <w:r>
-              <w:rPr>
-                <w:rFonts w:ascii="Segoe UI" w:eastAsia="Times New Roman" w:hAnsi="Segoe UI" w:cs="Segoe UI"/>
-                <w:color w:val="000000"/>
-                <w:sz w:val="24"/>
-                <w:szCs w:val="24"/>
-              </w:rPr>
-              <w:t>)</w:t>
+              <w:t>- ThreadAbortException (the CLR invokes any ThreadAbortExceptionHandler)</w:t>
             </w:r>
             <w:r>
               <w:rPr>
@@ -4554,27 +4727,7 @@
                 <w:szCs w:val="24"/>
               </w:rPr>
               <w:br/>
-              <w:t xml:space="preserve">- </w:t>
-            </w:r>
-            <w:proofErr w:type="spellStart"/>
-            <w:r>
-              <w:rPr>
-                <w:rFonts w:ascii="Segoe UI" w:eastAsia="Times New Roman" w:hAnsi="Segoe UI" w:cs="Segoe UI"/>
-                <w:color w:val="000000"/>
-                <w:sz w:val="24"/>
-                <w:szCs w:val="24"/>
-              </w:rPr>
-              <w:t>StackOverflowException</w:t>
-            </w:r>
-            <w:proofErr w:type="spellEnd"/>
-            <w:r>
-              <w:rPr>
-                <w:rFonts w:ascii="Segoe UI" w:eastAsia="Times New Roman" w:hAnsi="Segoe UI" w:cs="Segoe UI"/>
-                <w:color w:val="000000"/>
-                <w:sz w:val="24"/>
-                <w:szCs w:val="24"/>
-              </w:rPr>
-              <w:t xml:space="preserve"> (cannot be caught)</w:t>
+              <w:t>- StackOverflowException (cannot be caught)</w:t>
             </w:r>
             <w:r>
               <w:rPr>
@@ -4584,19 +4737,8 @@
                 <w:szCs w:val="24"/>
               </w:rPr>
               <w:br/>
-              <w:t xml:space="preserve">- </w:t>
-            </w:r>
-            <w:proofErr w:type="spellStart"/>
-            <w:r>
-              <w:rPr>
-                <w:rFonts w:ascii="Segoe UI" w:eastAsia="Times New Roman" w:hAnsi="Segoe UI" w:cs="Segoe UI"/>
-                <w:color w:val="000000"/>
-                <w:sz w:val="24"/>
-                <w:szCs w:val="24"/>
-              </w:rPr>
-              <w:t>ConfigurationErrorsException</w:t>
-            </w:r>
-            <w:proofErr w:type="spellEnd"/>
+              <w:t>- ConfigurationErrorsException</w:t>
+            </w:r>
             <w:r>
               <w:rPr>
                 <w:rFonts w:ascii="Segoe UI" w:eastAsia="Times New Roman" w:hAnsi="Segoe UI" w:cs="Segoe UI"/>
@@ -4605,19 +4747,8 @@
                 <w:szCs w:val="24"/>
               </w:rPr>
               <w:br/>
-              <w:t xml:space="preserve">- </w:t>
-            </w:r>
-            <w:proofErr w:type="spellStart"/>
-            <w:r>
-              <w:rPr>
-                <w:rFonts w:ascii="Segoe UI" w:eastAsia="Times New Roman" w:hAnsi="Segoe UI" w:cs="Segoe UI"/>
-                <w:color w:val="000000"/>
-                <w:sz w:val="24"/>
-                <w:szCs w:val="24"/>
-              </w:rPr>
-              <w:t>SEHException</w:t>
-            </w:r>
-            <w:proofErr w:type="spellEnd"/>
+              <w:t>- SEHException</w:t>
+            </w:r>
             <w:r>
               <w:rPr>
                 <w:rFonts w:ascii="Segoe UI" w:eastAsia="Times New Roman" w:hAnsi="Segoe UI" w:cs="Segoe UI"/>
@@ -4636,27 +4767,7 @@
                 <w:szCs w:val="24"/>
               </w:rPr>
               <w:br/>
-              <w:t xml:space="preserve">- </w:t>
-            </w:r>
-            <w:proofErr w:type="spellStart"/>
-            <w:r>
-              <w:rPr>
-                <w:rFonts w:ascii="Segoe UI" w:eastAsia="Times New Roman" w:hAnsi="Segoe UI" w:cs="Segoe UI"/>
-                <w:color w:val="000000"/>
-                <w:sz w:val="24"/>
-                <w:szCs w:val="24"/>
-              </w:rPr>
-              <w:t>Failfast</w:t>
-            </w:r>
-            <w:proofErr w:type="spellEnd"/>
-            <w:r>
-              <w:rPr>
-                <w:rFonts w:ascii="Segoe UI" w:eastAsia="Times New Roman" w:hAnsi="Segoe UI" w:cs="Segoe UI"/>
-                <w:color w:val="000000"/>
-                <w:sz w:val="24"/>
-                <w:szCs w:val="24"/>
-              </w:rPr>
-              <w:t xml:space="preserve"> events</w:t>
+              <w:t>- Failfast events</w:t>
             </w:r>
             <w:r>
               <w:rPr>
@@ -5417,19 +5528,8 @@
                 <w:szCs w:val="24"/>
               </w:rPr>
               <w:lastRenderedPageBreak/>
-              <w:t>and diagnosing system status, measuring performance or profiling are generated. You can use such information for capacity planning and performance management</w:t>
-            </w:r>
-            <w:proofErr w:type="gramStart"/>
-            <w:r>
-              <w:rPr>
-                <w:rFonts w:ascii="Segoe UI" w:eastAsia="Times New Roman" w:hAnsi="Segoe UI" w:cs="Segoe UI"/>
-                <w:color w:val="000000"/>
-                <w:sz w:val="24"/>
-                <w:szCs w:val="24"/>
-              </w:rPr>
-              <w:t>:</w:t>
-            </w:r>
-            <w:proofErr w:type="gramEnd"/>
+              <w:t>and diagnosing system status, measuring performance or profiling are generated. You can use such information for capacity planning and performance management:</w:t>
+            </w:r>
             <w:r>
               <w:rPr>
                 <w:rFonts w:ascii="Segoe UI" w:eastAsia="Times New Roman" w:hAnsi="Segoe UI" w:cs="Segoe UI"/>
@@ -5861,7 +5961,6 @@
                 <w:szCs w:val="24"/>
               </w:rPr>
             </w:pPr>
-            <w:proofErr w:type="spellStart"/>
             <w:r>
               <w:rPr>
                 <w:rFonts w:ascii="Segoe UI" w:eastAsia="Times New Roman" w:hAnsi="Segoe UI" w:cs="Segoe UI"/>
@@ -5872,7 +5971,6 @@
               <w:lastRenderedPageBreak/>
               <w:t>ActivityTracing</w:t>
             </w:r>
-            <w:proofErr w:type="spellEnd"/>
           </w:p>
         </w:tc>
         <w:tc>
@@ -5979,19 +6077,8 @@
                 <w:sz w:val="24"/>
                 <w:szCs w:val="24"/>
               </w:rPr>
-              <w:t>This level allows administrators and developers to correlate applications in the same application domain</w:t>
-            </w:r>
-            <w:proofErr w:type="gramStart"/>
-            <w:r>
-              <w:rPr>
-                <w:rFonts w:ascii="Segoe UI" w:eastAsia="Times New Roman" w:hAnsi="Segoe UI" w:cs="Segoe UI"/>
-                <w:color w:val="000000"/>
-                <w:sz w:val="24"/>
-                <w:szCs w:val="24"/>
-              </w:rPr>
-              <w:t>:</w:t>
-            </w:r>
-            <w:proofErr w:type="gramEnd"/>
+              <w:t>This level allows administrators and developers to correlate applications in the same application domain:</w:t>
+            </w:r>
             <w:r>
               <w:rPr>
                 <w:rFonts w:ascii="Segoe UI" w:eastAsia="Times New Roman" w:hAnsi="Segoe UI" w:cs="Segoe UI"/>
@@ -6281,7 +6368,6 @@
         </w:rPr>
         <w:t>The </w:t>
       </w:r>
-      <w:proofErr w:type="spellStart"/>
       <w:r>
         <w:rPr>
           <w:rStyle w:val="HTMLCode"/>
@@ -6292,7 +6378,6 @@
         </w:rPr>
         <w:t>activityTracing</w:t>
       </w:r>
-      <w:proofErr w:type="spellEnd"/>
       <w:r>
         <w:rPr>
           <w:rFonts w:ascii="Segoe UI" w:hAnsi="Segoe UI" w:cs="Segoe UI"/>
@@ -6301,7 +6386,6 @@
         </w:rPr>
         <w:t> value specified for the </w:t>
       </w:r>
-      <w:proofErr w:type="spellStart"/>
       <w:r>
         <w:rPr>
           <w:rStyle w:val="HTMLCode"/>
@@ -6312,7 +6396,6 @@
         </w:rPr>
         <w:t>switchValue</w:t>
       </w:r>
-      <w:proofErr w:type="spellEnd"/>
       <w:r>
         <w:rPr>
           <w:rFonts w:ascii="Segoe UI" w:hAnsi="Segoe UI" w:cs="Segoe UI"/>
@@ -6338,38 +6421,25 @@
         </w:rPr>
         <w:t>When you use certain extensibility features in WCF, you might get a </w:t>
       </w:r>
-      <w:proofErr w:type="spellStart"/>
-      <w:r>
-        <w:fldChar w:fldCharType="begin"/>
-      </w:r>
-      <w:r>
-        <w:instrText xml:space="preserve"> HYPERLINK "https://docs.microsoft.com/en-us/dotnet/api/system.nullreferenceexception" </w:instrText>
-      </w:r>
-      <w:r>
-        <w:fldChar w:fldCharType="separate"/>
-      </w:r>
-      <w:r>
-        <w:rPr>
-          <w:rStyle w:val="Hyperlink"/>
-          <w:rFonts w:ascii="Segoe UI Semibold" w:hAnsi="Segoe UI Semibold"/>
-          <w:color w:val="006D8C"/>
+      <w:hyperlink r:id="rId7" w:history="1">
+        <w:r>
+          <w:rPr>
+            <w:rStyle w:val="Hyperlink"/>
+            <w:rFonts w:ascii="Segoe UI Semibold" w:hAnsi="Segoe UI Semibold"/>
+            <w:color w:val="006D8C"/>
+            <w:shd w:val="clear" w:color="auto" w:fill="D9F6FF"/>
+          </w:rPr>
+          <w:t>NullReferenceException</w:t>
+        </w:r>
+      </w:hyperlink>
+      <w:r>
+        <w:rPr>
+          <w:rFonts w:ascii="Segoe UI" w:hAnsi="Segoe UI" w:cs="Segoe UI"/>
+          <w:color w:val="000000"/>
           <w:shd w:val="clear" w:color="auto" w:fill="D9F6FF"/>
         </w:rPr>
-        <w:t>NullReferenceException</w:t>
-      </w:r>
-      <w:proofErr w:type="spellEnd"/>
-      <w:r>
-        <w:fldChar w:fldCharType="end"/>
-      </w:r>
-      <w:r>
-        <w:rPr>
-          <w:rFonts w:ascii="Segoe UI" w:hAnsi="Segoe UI" w:cs="Segoe UI"/>
-          <w:color w:val="000000"/>
-          <w:shd w:val="clear" w:color="auto" w:fill="D9F6FF"/>
-        </w:rPr>
         <w:t> when activity tracing is enabled. To fix this problem, check your application's configuration file and ensure that the </w:t>
       </w:r>
-      <w:proofErr w:type="spellStart"/>
       <w:r>
         <w:rPr>
           <w:rStyle w:val="HTMLCode"/>
@@ -6380,7 +6450,6 @@
         </w:rPr>
         <w:t>switchValue</w:t>
       </w:r>
-      <w:proofErr w:type="spellEnd"/>
       <w:r>
         <w:rPr>
           <w:rFonts w:ascii="Segoe UI" w:hAnsi="Segoe UI" w:cs="Segoe UI"/>
@@ -6389,7 +6458,6 @@
         </w:rPr>
         <w:t> attribute for your trace source is not set to </w:t>
       </w:r>
-      <w:proofErr w:type="spellStart"/>
       <w:r>
         <w:rPr>
           <w:rStyle w:val="HTMLCode"/>
@@ -6400,7 +6468,6 @@
         </w:rPr>
         <w:t>activityTracing</w:t>
       </w:r>
-      <w:proofErr w:type="spellEnd"/>
       <w:r>
         <w:rPr>
           <w:rFonts w:ascii="Segoe UI" w:hAnsi="Segoe UI" w:cs="Segoe UI"/>
@@ -6426,7 +6493,6 @@
         </w:rPr>
         <w:t>The </w:t>
       </w:r>
-      <w:proofErr w:type="spellStart"/>
       <w:r>
         <w:rPr>
           <w:rStyle w:val="HTMLCode"/>
@@ -6437,7 +6503,6 @@
         </w:rPr>
         <w:t>propagateActivity</w:t>
       </w:r>
-      <w:proofErr w:type="spellEnd"/>
       <w:r>
         <w:rPr>
           <w:rFonts w:ascii="Segoe UI" w:hAnsi="Segoe UI" w:cs="Segoe UI"/>
@@ -6465,10 +6530,7 @@
         <w:t>, you can take trace files generated by any two endpoints and observe how a set of traces on one endpoint flowed to a set of traces on another endpoint.</w:t>
       </w:r>
     </w:p>
-    <w:p>
-      <w:bookmarkStart w:id="0" w:name="_GoBack"/>
-      <w:bookmarkEnd w:id="0"/>
-    </w:p>
+    <w:p/>
     <w:sectPr>
       <w:pgSz w:w="12240" w:h="15840"/>
       <w:pgMar w:top="1440" w:right="1440" w:bottom="1440" w:left="1440" w:header="708" w:footer="708" w:gutter="0"/>

</xml_diff>